<commit_message>
update "dossier analyse" --> MCD & dictionnaire de données
</commit_message>
<xml_diff>
--- a/Dossier_danalyse_Simon.docx
+++ b/Dossier_danalyse_Simon.docx
@@ -10,6 +10,7 @@
           <w:docPartUnique/>
         </w:docPartObj>
       </w:sdtPr>
+      <w:sdtEndPr/>
       <w:sdtContent>
         <w:p>
           <w:r>
@@ -170,6 +171,7 @@
                                         <w:dataBinding w:prefixMappings="xmlns:ns0='http://purl.org/dc/elements/1.1/' xmlns:ns1='http://schemas.openxmlformats.org/package/2006/metadata/core-properties' " w:xpath="/ns1:coreProperties[1]/ns0:title[1]" w:storeItemID="{6C3C8BC8-F283-45AE-878A-BAB7291924A1}"/>
                                         <w:text/>
                                       </w:sdtPr>
+                                      <w:sdtEndPr/>
                                       <w:sdtContent>
                                         <w:p>
                                           <w:pPr>
@@ -208,6 +210,7 @@
                                         <w:dataBinding w:prefixMappings="xmlns:ns0='http://purl.org/dc/elements/1.1/' xmlns:ns1='http://schemas.openxmlformats.org/package/2006/metadata/core-properties' " w:xpath="/ns1:coreProperties[1]/ns0:subject[1]" w:storeItemID="{6C3C8BC8-F283-45AE-878A-BAB7291924A1}"/>
                                         <w:text/>
                                       </w:sdtPr>
+                                      <w:sdtEndPr/>
                                       <w:sdtContent>
                                         <w:p>
                                           <w:pPr>
@@ -286,6 +289,7 @@
                                         <w:dataBinding w:prefixMappings="xmlns:ns0='http://purl.org/dc/elements/1.1/' xmlns:ns1='http://schemas.openxmlformats.org/package/2006/metadata/core-properties' " w:xpath="/ns1:coreProperties[1]/ns0:creator[1]" w:storeItemID="{6C3C8BC8-F283-45AE-878A-BAB7291924A1}"/>
                                         <w:text/>
                                       </w:sdtPr>
+                                      <w:sdtEndPr/>
                                       <w:sdtContent>
                                         <w:p>
                                           <w:pPr>
@@ -325,6 +329,7 @@
                                           <w:dataBinding w:prefixMappings="xmlns:ns0='http://purl.org/dc/elements/1.1/' xmlns:ns1='http://schemas.openxmlformats.org/package/2006/metadata/core-properties' " w:xpath="/ns1:coreProperties[1]/ns1:category[1]" w:storeItemID="{6C3C8BC8-F283-45AE-878A-BAB7291924A1}"/>
                                           <w:text/>
                                         </w:sdtPr>
+                                        <w:sdtEndPr/>
                                         <w:sdtContent>
                                           <w:r>
                                             <w:rPr>
@@ -476,6 +481,7 @@
                                   <w:dataBinding w:prefixMappings="xmlns:ns0='http://purl.org/dc/elements/1.1/' xmlns:ns1='http://schemas.openxmlformats.org/package/2006/metadata/core-properties' " w:xpath="/ns1:coreProperties[1]/ns0:title[1]" w:storeItemID="{6C3C8BC8-F283-45AE-878A-BAB7291924A1}"/>
                                   <w:text/>
                                 </w:sdtPr>
+                                <w:sdtEndPr/>
                                 <w:sdtContent>
                                   <w:p>
                                     <w:pPr>
@@ -514,6 +520,7 @@
                                   <w:dataBinding w:prefixMappings="xmlns:ns0='http://purl.org/dc/elements/1.1/' xmlns:ns1='http://schemas.openxmlformats.org/package/2006/metadata/core-properties' " w:xpath="/ns1:coreProperties[1]/ns0:subject[1]" w:storeItemID="{6C3C8BC8-F283-45AE-878A-BAB7291924A1}"/>
                                   <w:text/>
                                 </w:sdtPr>
+                                <w:sdtEndPr/>
                                 <w:sdtContent>
                                   <w:p>
                                     <w:pPr>
@@ -592,6 +599,7 @@
                                   <w:dataBinding w:prefixMappings="xmlns:ns0='http://purl.org/dc/elements/1.1/' xmlns:ns1='http://schemas.openxmlformats.org/package/2006/metadata/core-properties' " w:xpath="/ns1:coreProperties[1]/ns0:creator[1]" w:storeItemID="{6C3C8BC8-F283-45AE-878A-BAB7291924A1}"/>
                                   <w:text/>
                                 </w:sdtPr>
+                                <w:sdtEndPr/>
                                 <w:sdtContent>
                                   <w:p>
                                     <w:pPr>
@@ -631,6 +639,7 @@
                                     <w:dataBinding w:prefixMappings="xmlns:ns0='http://purl.org/dc/elements/1.1/' xmlns:ns1='http://schemas.openxmlformats.org/package/2006/metadata/core-properties' " w:xpath="/ns1:coreProperties[1]/ns1:category[1]" w:storeItemID="{6C3C8BC8-F283-45AE-878A-BAB7291924A1}"/>
                                     <w:text/>
                                   </w:sdtPr>
+                                  <w:sdtEndPr/>
                                   <w:sdtContent>
                                     <w:r>
                                       <w:rPr>
@@ -665,7 +674,6 @@
         </w:p>
       </w:sdtContent>
     </w:sdt>
-    <w:p/>
     <w:p/>
     <w:sdt>
       <w:sdtPr>
@@ -707,7 +715,7 @@
             <w:rPr>
               <w:rFonts w:eastAsiaTheme="minorEastAsia"/>
               <w:noProof/>
-              <w:lang w:eastAsia="ja-JP"/>
+              <w:lang w:eastAsia="fr-FR" w:bidi="csh-Mymr-001"/>
             </w:rPr>
           </w:pPr>
           <w:r>
@@ -719,7 +727,7 @@
           <w:r>
             <w:fldChar w:fldCharType="separate"/>
           </w:r>
-          <w:hyperlink w:anchor="_Toc503302831" w:history="1">
+          <w:hyperlink w:anchor="_Toc3899626" w:history="1">
             <w:r>
               <w:rPr>
                 <w:rStyle w:val="Lienhypertexte"/>
@@ -731,7 +739,7 @@
               <w:rPr>
                 <w:rFonts w:eastAsiaTheme="minorEastAsia"/>
                 <w:noProof/>
-                <w:lang w:eastAsia="ja-JP"/>
+                <w:lang w:eastAsia="fr-FR" w:bidi="csh-Mymr-001"/>
               </w:rPr>
               <w:tab/>
             </w:r>
@@ -761,7 +769,7 @@
                 <w:noProof/>
                 <w:webHidden/>
               </w:rPr>
-              <w:instrText xml:space="preserve"> PAGEREF _Toc503302831 \h </w:instrText>
+              <w:instrText xml:space="preserve"> PAGEREF _Toc3899626 \h </w:instrText>
             </w:r>
             <w:r>
               <w:rPr>
@@ -802,10 +810,10 @@
             <w:rPr>
               <w:rFonts w:eastAsiaTheme="minorEastAsia"/>
               <w:noProof/>
-              <w:lang w:eastAsia="ja-JP"/>
+              <w:lang w:eastAsia="fr-FR" w:bidi="csh-Mymr-001"/>
             </w:rPr>
           </w:pPr>
-          <w:hyperlink w:anchor="_Toc503302832" w:history="1">
+          <w:hyperlink w:anchor="_Toc3899627" w:history="1">
             <w:r>
               <w:rPr>
                 <w:rStyle w:val="Lienhypertexte"/>
@@ -817,7 +825,7 @@
               <w:rPr>
                 <w:rFonts w:eastAsiaTheme="minorEastAsia"/>
                 <w:noProof/>
-                <w:lang w:eastAsia="ja-JP"/>
+                <w:lang w:eastAsia="fr-FR" w:bidi="csh-Mymr-001"/>
               </w:rPr>
               <w:tab/>
             </w:r>
@@ -847,7 +855,7 @@
                 <w:noProof/>
                 <w:webHidden/>
               </w:rPr>
-              <w:instrText xml:space="preserve"> PAGEREF _Toc503302832 \h </w:instrText>
+              <w:instrText xml:space="preserve"> PAGEREF _Toc3899627 \h </w:instrText>
             </w:r>
             <w:r>
               <w:rPr>
@@ -888,10 +896,10 @@
             <w:rPr>
               <w:rFonts w:eastAsiaTheme="minorEastAsia"/>
               <w:noProof/>
-              <w:lang w:eastAsia="ja-JP"/>
+              <w:lang w:eastAsia="fr-FR" w:bidi="csh-Mymr-001"/>
             </w:rPr>
           </w:pPr>
-          <w:hyperlink w:anchor="_Toc503302833" w:history="1">
+          <w:hyperlink w:anchor="_Toc3899628" w:history="1">
             <w:r>
               <w:rPr>
                 <w:rStyle w:val="Lienhypertexte"/>
@@ -903,7 +911,7 @@
               <w:rPr>
                 <w:rFonts w:eastAsiaTheme="minorEastAsia"/>
                 <w:noProof/>
-                <w:lang w:eastAsia="ja-JP"/>
+                <w:lang w:eastAsia="fr-FR" w:bidi="csh-Mymr-001"/>
               </w:rPr>
               <w:tab/>
             </w:r>
@@ -912,7 +920,7 @@
                 <w:rStyle w:val="Lienhypertexte"/>
                 <w:noProof/>
               </w:rPr>
-              <w:t>Schéma Objet (MCD)</w:t>
+              <w:t>Schéma relationnel base de données (MLD)</w:t>
             </w:r>
             <w:r>
               <w:rPr>
@@ -933,7 +941,7 @@
                 <w:noProof/>
                 <w:webHidden/>
               </w:rPr>
-              <w:instrText xml:space="preserve"> PAGEREF _Toc503302833 \h </w:instrText>
+              <w:instrText xml:space="preserve"> PAGEREF _Toc3899628 \h </w:instrText>
             </w:r>
             <w:r>
               <w:rPr>
@@ -974,10 +982,10 @@
             <w:rPr>
               <w:rFonts w:eastAsiaTheme="minorEastAsia"/>
               <w:noProof/>
-              <w:lang w:eastAsia="ja-JP"/>
+              <w:lang w:eastAsia="fr-FR" w:bidi="csh-Mymr-001"/>
             </w:rPr>
           </w:pPr>
-          <w:hyperlink w:anchor="_Toc503302834" w:history="1">
+          <w:hyperlink w:anchor="_Toc3899629" w:history="1">
             <w:r>
               <w:rPr>
                 <w:rStyle w:val="Lienhypertexte"/>
@@ -989,7 +997,7 @@
               <w:rPr>
                 <w:rFonts w:eastAsiaTheme="minorEastAsia"/>
                 <w:noProof/>
-                <w:lang w:eastAsia="ja-JP"/>
+                <w:lang w:eastAsia="fr-FR" w:bidi="csh-Mymr-001"/>
               </w:rPr>
               <w:tab/>
             </w:r>
@@ -998,7 +1006,7 @@
                 <w:rStyle w:val="Lienhypertexte"/>
                 <w:noProof/>
               </w:rPr>
-              <w:t>Schéma relationnel base de données (MLD)</w:t>
+              <w:t>Dictionnaire des données</w:t>
             </w:r>
             <w:r>
               <w:rPr>
@@ -1019,7 +1027,7 @@
                 <w:noProof/>
                 <w:webHidden/>
               </w:rPr>
-              <w:instrText xml:space="preserve"> PAGEREF _Toc503302834 \h </w:instrText>
+              <w:instrText xml:space="preserve"> PAGEREF _Toc3899629 \h </w:instrText>
             </w:r>
             <w:r>
               <w:rPr>
@@ -1039,7 +1047,7 @@
                 <w:noProof/>
                 <w:webHidden/>
               </w:rPr>
-              <w:t>3</w:t>
+              <w:t>4</w:t>
             </w:r>
             <w:r>
               <w:rPr>
@@ -1060,10 +1068,10 @@
             <w:rPr>
               <w:rFonts w:eastAsiaTheme="minorEastAsia"/>
               <w:noProof/>
-              <w:lang w:eastAsia="ja-JP"/>
+              <w:lang w:eastAsia="fr-FR" w:bidi="csh-Mymr-001"/>
             </w:rPr>
           </w:pPr>
-          <w:hyperlink w:anchor="_Toc503302835" w:history="1">
+          <w:hyperlink w:anchor="_Toc3899630" w:history="1">
             <w:r>
               <w:rPr>
                 <w:rStyle w:val="Lienhypertexte"/>
@@ -1075,7 +1083,7 @@
               <w:rPr>
                 <w:rFonts w:eastAsiaTheme="minorEastAsia"/>
                 <w:noProof/>
-                <w:lang w:eastAsia="ja-JP"/>
+                <w:lang w:eastAsia="fr-FR" w:bidi="csh-Mymr-001"/>
               </w:rPr>
               <w:tab/>
             </w:r>
@@ -1084,7 +1092,7 @@
                 <w:rStyle w:val="Lienhypertexte"/>
                 <w:noProof/>
               </w:rPr>
-              <w:t>Dictionnaire des données</w:t>
+              <w:t>Diagramme de classe (UML)</w:t>
             </w:r>
             <w:r>
               <w:rPr>
@@ -1105,7 +1113,7 @@
                 <w:noProof/>
                 <w:webHidden/>
               </w:rPr>
-              <w:instrText xml:space="preserve"> PAGEREF _Toc503302835 \h </w:instrText>
+              <w:instrText xml:space="preserve"> PAGEREF _Toc3899630 \h </w:instrText>
             </w:r>
             <w:r>
               <w:rPr>
@@ -1125,93 +1133,7 @@
                 <w:noProof/>
                 <w:webHidden/>
               </w:rPr>
-              <w:t>4</w:t>
-            </w:r>
-            <w:r>
-              <w:rPr>
-                <w:noProof/>
-                <w:webHidden/>
-              </w:rPr>
-              <w:fldChar w:fldCharType="end"/>
-            </w:r>
-          </w:hyperlink>
-        </w:p>
-        <w:p>
-          <w:pPr>
-            <w:pStyle w:val="TM1"/>
-            <w:tabs>
-              <w:tab w:val="left" w:pos="440"/>
-              <w:tab w:val="right" w:leader="dot" w:pos="9062"/>
-            </w:tabs>
-            <w:rPr>
-              <w:rFonts w:eastAsiaTheme="minorEastAsia"/>
-              <w:noProof/>
-              <w:lang w:eastAsia="ja-JP"/>
-            </w:rPr>
-          </w:pPr>
-          <w:hyperlink w:anchor="_Toc503302836" w:history="1">
-            <w:r>
-              <w:rPr>
-                <w:rStyle w:val="Lienhypertexte"/>
-                <w:noProof/>
-              </w:rPr>
-              <w:t>6.</w:t>
-            </w:r>
-            <w:r>
-              <w:rPr>
-                <w:rFonts w:eastAsiaTheme="minorEastAsia"/>
-                <w:noProof/>
-                <w:lang w:eastAsia="ja-JP"/>
-              </w:rPr>
-              <w:tab/>
-            </w:r>
-            <w:r>
-              <w:rPr>
-                <w:rStyle w:val="Lienhypertexte"/>
-                <w:noProof/>
-              </w:rPr>
-              <w:t>Schéma architectural</w:t>
-            </w:r>
-            <w:r>
-              <w:rPr>
-                <w:noProof/>
-                <w:webHidden/>
-              </w:rPr>
-              <w:tab/>
-            </w:r>
-            <w:r>
-              <w:rPr>
-                <w:noProof/>
-                <w:webHidden/>
-              </w:rPr>
-              <w:fldChar w:fldCharType="begin"/>
-            </w:r>
-            <w:r>
-              <w:rPr>
-                <w:noProof/>
-                <w:webHidden/>
-              </w:rPr>
-              <w:instrText xml:space="preserve"> PAGEREF _Toc503302836 \h </w:instrText>
-            </w:r>
-            <w:r>
-              <w:rPr>
-                <w:noProof/>
-                <w:webHidden/>
-              </w:rPr>
-            </w:r>
-            <w:r>
-              <w:rPr>
-                <w:noProof/>
-                <w:webHidden/>
-              </w:rPr>
-              <w:fldChar w:fldCharType="separate"/>
-            </w:r>
-            <w:r>
-              <w:rPr>
-                <w:noProof/>
-                <w:webHidden/>
-              </w:rPr>
-              <w:t>4</w:t>
+              <w:t>5</w:t>
             </w:r>
             <w:r>
               <w:rPr>
@@ -1246,7 +1168,7 @@
           <w:numId w:val="1"/>
         </w:numPr>
       </w:pPr>
-      <w:bookmarkStart w:id="0" w:name="_Toc503302831"/>
+      <w:bookmarkStart w:id="0" w:name="_Toc3899626"/>
       <w:r>
         <w:lastRenderedPageBreak/>
         <w:t>Introduction</w:t>
@@ -1371,6 +1293,7 @@
         <w:t xml:space="preserve"> des utilisateurs non authentifiés, via un libraire sur le compte administrateur</w:t>
       </w:r>
     </w:p>
+    <w:p/>
     <w:p>
       <w:pPr>
         <w:pStyle w:val="Titre1"/>
@@ -1379,7 +1302,7 @@
           <w:numId w:val="1"/>
         </w:numPr>
       </w:pPr>
-      <w:bookmarkStart w:id="1" w:name="_Toc503302832"/>
+      <w:bookmarkStart w:id="1" w:name="_Toc3899627"/>
       <w:r>
         <w:t>Tableau des fonctionnalités</w:t>
       </w:r>
@@ -2213,6 +2136,9 @@
     </w:tbl>
     <w:p/>
     <w:p/>
+    <w:p/>
+    <w:p/>
+    <w:p/>
     <w:p>
       <w:pPr>
         <w:pStyle w:val="Titre1"/>
@@ -2221,10 +2147,10 @@
           <w:numId w:val="1"/>
         </w:numPr>
       </w:pPr>
-      <w:bookmarkStart w:id="2" w:name="_Toc503302833"/>
+      <w:bookmarkStart w:id="2" w:name="_Toc3899628"/>
       <w:r>
         <w:lastRenderedPageBreak/>
-        <w:t>Schéma Objet (MCD)</w:t>
+        <w:t>Schéma relationnel base de données (MLD)</w:t>
       </w:r>
       <w:bookmarkEnd w:id="2"/>
     </w:p>
@@ -2234,10 +2160,10 @@
           <w:noProof/>
         </w:rPr>
         <w:drawing>
-          <wp:inline distT="0" distB="0" distL="0" distR="0">
-            <wp:extent cx="5753100" cy="3124200"/>
+          <wp:inline distT="0" distB="0" distL="0" distR="0" wp14:anchorId="774EE86F" wp14:editId="5D5E75E6">
+            <wp:extent cx="5760720" cy="7569200"/>
             <wp:effectExtent l="0" t="0" r="0" b="0"/>
-            <wp:docPr id="2" name="Image 2"/>
+            <wp:docPr id="9" name="Image 9"/>
             <wp:cNvGraphicFramePr>
               <a:graphicFrameLocks xmlns:a="http://schemas.openxmlformats.org/drawingml/2006/main" noChangeAspect="1"/>
             </wp:cNvGraphicFramePr>
@@ -2245,36 +2171,23 @@
               <a:graphicData uri="http://schemas.openxmlformats.org/drawingml/2006/picture">
                 <pic:pic xmlns:pic="http://schemas.openxmlformats.org/drawingml/2006/picture">
                   <pic:nvPicPr>
-                    <pic:cNvPr id="0" name="Picture 2"/>
-                    <pic:cNvPicPr>
-                      <a:picLocks noChangeAspect="1" noChangeArrowheads="1"/>
-                    </pic:cNvPicPr>
+                    <pic:cNvPr id="1" name=""/>
+                    <pic:cNvPicPr/>
                   </pic:nvPicPr>
                   <pic:blipFill>
-                    <a:blip r:embed="rId9">
-                      <a:extLst>
-                        <a:ext uri="{28A0092B-C50C-407E-A947-70E740481C1C}">
-                          <a14:useLocalDpi xmlns:a14="http://schemas.microsoft.com/office/drawing/2010/main" val="0"/>
-                        </a:ext>
-                      </a:extLst>
-                    </a:blip>
-                    <a:srcRect/>
+                    <a:blip r:embed="rId9"/>
                     <a:stretch>
                       <a:fillRect/>
                     </a:stretch>
                   </pic:blipFill>
-                  <pic:spPr bwMode="auto">
+                  <pic:spPr>
                     <a:xfrm>
                       <a:off x="0" y="0"/>
-                      <a:ext cx="5753100" cy="3124200"/>
+                      <a:ext cx="5760720" cy="7569200"/>
                     </a:xfrm>
                     <a:prstGeom prst="rect">
                       <a:avLst/>
                     </a:prstGeom>
-                    <a:noFill/>
-                    <a:ln>
-                      <a:noFill/>
-                    </a:ln>
                   </pic:spPr>
                 </pic:pic>
               </a:graphicData>
@@ -2294,289 +2207,12 @@
           <w:numId w:val="1"/>
         </w:numPr>
       </w:pPr>
-      <w:bookmarkStart w:id="3" w:name="_Toc503302834"/>
-      <w:r>
-        <w:t>Schéma relationnel base de données (MLD)</w:t>
-      </w:r>
-      <w:bookmarkEnd w:id="3"/>
-    </w:p>
-    <w:p>
-      <w:r>
-        <w:rPr>
-          <w:noProof/>
-        </w:rPr>
-        <w:drawing>
-          <wp:inline distT="0" distB="0" distL="0" distR="0">
-            <wp:extent cx="5762625" cy="2247900"/>
-            <wp:effectExtent l="0" t="0" r="9525" b="0"/>
-            <wp:docPr id="3" name="Image 3"/>
-            <wp:cNvGraphicFramePr>
-              <a:graphicFrameLocks xmlns:a="http://schemas.openxmlformats.org/drawingml/2006/main" noChangeAspect="1"/>
-            </wp:cNvGraphicFramePr>
-            <a:graphic xmlns:a="http://schemas.openxmlformats.org/drawingml/2006/main">
-              <a:graphicData uri="http://schemas.openxmlformats.org/drawingml/2006/picture">
-                <pic:pic xmlns:pic="http://schemas.openxmlformats.org/drawingml/2006/picture">
-                  <pic:nvPicPr>
-                    <pic:cNvPr id="0" name="Picture 3"/>
-                    <pic:cNvPicPr>
-                      <a:picLocks noChangeAspect="1" noChangeArrowheads="1"/>
-                    </pic:cNvPicPr>
-                  </pic:nvPicPr>
-                  <pic:blipFill>
-                    <a:blip r:embed="rId10">
-                      <a:extLst>
-                        <a:ext uri="{28A0092B-C50C-407E-A947-70E740481C1C}">
-                          <a14:useLocalDpi xmlns:a14="http://schemas.microsoft.com/office/drawing/2010/main" val="0"/>
-                        </a:ext>
-                      </a:extLst>
-                    </a:blip>
-                    <a:srcRect/>
-                    <a:stretch>
-                      <a:fillRect/>
-                    </a:stretch>
-                  </pic:blipFill>
-                  <pic:spPr bwMode="auto">
-                    <a:xfrm>
-                      <a:off x="0" y="0"/>
-                      <a:ext cx="5762625" cy="2247900"/>
-                    </a:xfrm>
-                    <a:prstGeom prst="rect">
-                      <a:avLst/>
-                    </a:prstGeom>
-                    <a:noFill/>
-                    <a:ln>
-                      <a:noFill/>
-                    </a:ln>
-                  </pic:spPr>
-                </pic:pic>
-              </a:graphicData>
-            </a:graphic>
-          </wp:inline>
-        </w:drawing>
-      </w:r>
-    </w:p>
-    <w:p>
-      <w:pPr>
-        <w:rPr>
-          <w:sz w:val="20"/>
-          <w:szCs w:val="20"/>
-        </w:rPr>
-      </w:pPr>
-      <w:r>
-        <w:rPr>
-          <w:sz w:val="20"/>
-          <w:szCs w:val="20"/>
-        </w:rPr>
-        <w:t xml:space="preserve">Sondage </w:t>
-      </w:r>
-      <w:proofErr w:type="gramStart"/>
-      <w:r>
-        <w:rPr>
-          <w:sz w:val="20"/>
-          <w:szCs w:val="20"/>
-        </w:rPr>
-        <w:t xml:space="preserve">( </w:t>
-      </w:r>
-      <w:proofErr w:type="spellStart"/>
-      <w:r>
-        <w:rPr>
-          <w:b/>
-          <w:sz w:val="20"/>
-          <w:szCs w:val="20"/>
-          <w:u w:val="single"/>
-        </w:rPr>
-        <w:t>IdSondage</w:t>
-      </w:r>
-      <w:proofErr w:type="spellEnd"/>
-      <w:proofErr w:type="gramEnd"/>
-      <w:r>
-        <w:rPr>
-          <w:sz w:val="20"/>
-          <w:szCs w:val="20"/>
-        </w:rPr>
-        <w:t xml:space="preserve">, </w:t>
-      </w:r>
-      <w:proofErr w:type="spellStart"/>
-      <w:r>
-        <w:rPr>
-          <w:sz w:val="20"/>
-          <w:szCs w:val="20"/>
-        </w:rPr>
-        <w:t>ChoixMultiple</w:t>
-      </w:r>
-      <w:proofErr w:type="spellEnd"/>
-      <w:r>
-        <w:rPr>
-          <w:sz w:val="20"/>
-          <w:szCs w:val="20"/>
-        </w:rPr>
-        <w:t xml:space="preserve">, Question, </w:t>
-      </w:r>
-      <w:proofErr w:type="spellStart"/>
-      <w:r>
-        <w:rPr>
-          <w:sz w:val="20"/>
-          <w:szCs w:val="20"/>
-        </w:rPr>
-        <w:t>NbVotants</w:t>
-      </w:r>
-      <w:proofErr w:type="spellEnd"/>
-      <w:r>
-        <w:rPr>
-          <w:sz w:val="20"/>
-          <w:szCs w:val="20"/>
-        </w:rPr>
-        <w:t xml:space="preserve">, </w:t>
-      </w:r>
-      <w:proofErr w:type="spellStart"/>
-      <w:r>
-        <w:rPr>
-          <w:sz w:val="20"/>
-          <w:szCs w:val="20"/>
-        </w:rPr>
-        <w:t>LienSuppression</w:t>
-      </w:r>
-      <w:proofErr w:type="spellEnd"/>
-      <w:r>
-        <w:rPr>
-          <w:sz w:val="20"/>
-          <w:szCs w:val="20"/>
-        </w:rPr>
-        <w:t xml:space="preserve">, </w:t>
-      </w:r>
-      <w:proofErr w:type="spellStart"/>
-      <w:r>
-        <w:rPr>
-          <w:sz w:val="20"/>
-          <w:szCs w:val="20"/>
-        </w:rPr>
-        <w:t>LienResultat</w:t>
-      </w:r>
-      <w:proofErr w:type="spellEnd"/>
-      <w:r>
-        <w:rPr>
-          <w:sz w:val="20"/>
-          <w:szCs w:val="20"/>
-        </w:rPr>
-        <w:t xml:space="preserve">, </w:t>
-      </w:r>
-      <w:proofErr w:type="spellStart"/>
-      <w:r>
-        <w:rPr>
-          <w:sz w:val="20"/>
-          <w:szCs w:val="20"/>
-        </w:rPr>
-        <w:t>LienPartage</w:t>
-      </w:r>
-      <w:proofErr w:type="spellEnd"/>
-      <w:r>
-        <w:rPr>
-          <w:sz w:val="20"/>
-          <w:szCs w:val="20"/>
-        </w:rPr>
-        <w:t>)</w:t>
-      </w:r>
-    </w:p>
-    <w:p>
-      <w:pPr>
-        <w:rPr>
-          <w:sz w:val="20"/>
-          <w:szCs w:val="20"/>
-        </w:rPr>
-      </w:pPr>
-    </w:p>
-    <w:p>
-      <w:pPr>
-        <w:rPr>
-          <w:sz w:val="20"/>
-          <w:szCs w:val="20"/>
-        </w:rPr>
-      </w:pPr>
-      <w:proofErr w:type="spellStart"/>
-      <w:r>
-        <w:rPr>
-          <w:sz w:val="20"/>
-          <w:szCs w:val="20"/>
-        </w:rPr>
-        <w:t>ChoixPossibles</w:t>
-      </w:r>
-      <w:proofErr w:type="spellEnd"/>
-      <w:r>
-        <w:rPr>
-          <w:sz w:val="20"/>
-          <w:szCs w:val="20"/>
-        </w:rPr>
-        <w:t xml:space="preserve"> (</w:t>
-      </w:r>
-      <w:proofErr w:type="spellStart"/>
-      <w:r>
-        <w:rPr>
-          <w:b/>
-          <w:sz w:val="20"/>
-          <w:szCs w:val="20"/>
-          <w:u w:val="single"/>
-        </w:rPr>
-        <w:t>IdChoix</w:t>
-      </w:r>
-      <w:proofErr w:type="spellEnd"/>
-      <w:r>
-        <w:rPr>
-          <w:sz w:val="20"/>
-          <w:szCs w:val="20"/>
-        </w:rPr>
-        <w:t xml:space="preserve">, </w:t>
-      </w:r>
-      <w:proofErr w:type="spellStart"/>
-      <w:r>
-        <w:rPr>
-          <w:sz w:val="20"/>
-          <w:szCs w:val="20"/>
-        </w:rPr>
-        <w:t>IntituleChoix</w:t>
-      </w:r>
-      <w:proofErr w:type="spellEnd"/>
-      <w:r>
-        <w:rPr>
-          <w:sz w:val="20"/>
-          <w:szCs w:val="20"/>
-        </w:rPr>
-        <w:t xml:space="preserve">, </w:t>
-      </w:r>
-      <w:proofErr w:type="spellStart"/>
-      <w:r>
-        <w:rPr>
-          <w:sz w:val="20"/>
-          <w:szCs w:val="20"/>
-          <w:u w:val="single"/>
-        </w:rPr>
-        <w:t>FKIdSondage</w:t>
-      </w:r>
-      <w:proofErr w:type="spellEnd"/>
-      <w:r>
-        <w:rPr>
-          <w:sz w:val="20"/>
-          <w:szCs w:val="20"/>
-        </w:rPr>
-        <w:t>)</w:t>
-      </w:r>
-    </w:p>
-    <w:p/>
-    <w:p/>
-    <w:p/>
-    <w:p>
-      <w:pPr>
-        <w:pStyle w:val="Titre1"/>
-        <w:numPr>
-          <w:ilvl w:val="0"/>
-          <w:numId w:val="1"/>
-        </w:numPr>
-      </w:pPr>
-      <w:bookmarkStart w:id="4" w:name="_Toc503302835"/>
+      <w:bookmarkStart w:id="3" w:name="_Toc3899629"/>
       <w:r>
         <w:lastRenderedPageBreak/>
         <w:t>Dictionnaire des données</w:t>
       </w:r>
-      <w:bookmarkEnd w:id="4"/>
+      <w:bookmarkEnd w:id="3"/>
     </w:p>
     <w:p/>
     <w:tbl>
@@ -2586,8 +2222,8 @@
         <w:tblLook w:val="04A0" w:firstRow="1" w:lastRow="0" w:firstColumn="1" w:lastColumn="0" w:noHBand="0" w:noVBand="1"/>
       </w:tblPr>
       <w:tblGrid>
-        <w:gridCol w:w="3256"/>
-        <w:gridCol w:w="2785"/>
+        <w:gridCol w:w="3823"/>
+        <w:gridCol w:w="2218"/>
         <w:gridCol w:w="3021"/>
       </w:tblGrid>
       <w:tr>
@@ -2597,7 +2233,7 @@
         <w:tc>
           <w:tcPr>
             <w:cnfStyle w:val="001000000000" w:firstRow="0" w:lastRow="0" w:firstColumn="1" w:lastColumn="0" w:oddVBand="0" w:evenVBand="0" w:oddHBand="0" w:evenHBand="0" w:firstRowFirstColumn="0" w:firstRowLastColumn="0" w:lastRowFirstColumn="0" w:lastRowLastColumn="0"/>
-            <w:tcW w:w="3256" w:type="dxa"/>
+            <w:tcW w:w="3823" w:type="dxa"/>
           </w:tcPr>
           <w:p>
             <w:r>
@@ -2607,7 +2243,7 @@
         </w:tc>
         <w:tc>
           <w:tcPr>
-            <w:tcW w:w="2785" w:type="dxa"/>
+            <w:tcW w:w="2218" w:type="dxa"/>
           </w:tcPr>
           <w:p>
             <w:pPr>
@@ -2639,25 +2275,25 @@
         <w:tc>
           <w:tcPr>
             <w:cnfStyle w:val="001000000000" w:firstRow="0" w:lastRow="0" w:firstColumn="1" w:lastColumn="0" w:oddVBand="0" w:evenVBand="0" w:oddHBand="0" w:evenHBand="0" w:firstRowFirstColumn="0" w:firstRowLastColumn="0" w:lastRowFirstColumn="0" w:lastRowLastColumn="0"/>
-            <w:tcW w:w="3256" w:type="dxa"/>
-          </w:tcPr>
-          <w:p>
-            <w:pPr>
-              <w:rPr>
-                <w:b w:val="0"/>
-              </w:rPr>
-            </w:pPr>
-            <w:r>
-              <w:rPr>
-                <w:b w:val="0"/>
-              </w:rPr>
-              <w:t>N° du sondage</w:t>
-            </w:r>
-          </w:p>
-        </w:tc>
-        <w:tc>
-          <w:tcPr>
-            <w:tcW w:w="2785" w:type="dxa"/>
+            <w:tcW w:w="3823" w:type="dxa"/>
+          </w:tcPr>
+          <w:p>
+            <w:pPr>
+              <w:rPr>
+                <w:b w:val="0"/>
+              </w:rPr>
+            </w:pPr>
+            <w:r>
+              <w:rPr>
+                <w:b w:val="0"/>
+              </w:rPr>
+              <w:t>ID de l’ouvrage</w:t>
+            </w:r>
+          </w:p>
+        </w:tc>
+        <w:tc>
+          <w:tcPr>
+            <w:tcW w:w="2218" w:type="dxa"/>
           </w:tcPr>
           <w:p>
             <w:pPr>
@@ -2665,7 +2301,10 @@
             </w:pPr>
             <w:proofErr w:type="spellStart"/>
             <w:r>
-              <w:t>IdSondage</w:t>
+              <w:t>Id</w:t>
+            </w:r>
+            <w:r>
+              <w:t>_Ouvrage</w:t>
             </w:r>
             <w:proofErr w:type="spellEnd"/>
           </w:p>
@@ -2690,35 +2329,33 @@
         <w:tc>
           <w:tcPr>
             <w:cnfStyle w:val="001000000000" w:firstRow="0" w:lastRow="0" w:firstColumn="1" w:lastColumn="0" w:oddVBand="0" w:evenVBand="0" w:oddHBand="0" w:evenHBand="0" w:firstRowFirstColumn="0" w:firstRowLastColumn="0" w:lastRowFirstColumn="0" w:lastRowLastColumn="0"/>
-            <w:tcW w:w="3256" w:type="dxa"/>
-          </w:tcPr>
-          <w:p>
-            <w:pPr>
-              <w:rPr>
-                <w:b w:val="0"/>
-              </w:rPr>
-            </w:pPr>
-            <w:r>
-              <w:rPr>
-                <w:b w:val="0"/>
-              </w:rPr>
-              <w:t>Choix multiples possible</w:t>
-            </w:r>
-          </w:p>
-        </w:tc>
-        <w:tc>
-          <w:tcPr>
-            <w:tcW w:w="2785" w:type="dxa"/>
+            <w:tcW w:w="3823" w:type="dxa"/>
+          </w:tcPr>
+          <w:p>
+            <w:pPr>
+              <w:rPr>
+                <w:b w:val="0"/>
+              </w:rPr>
+            </w:pPr>
+            <w:r>
+              <w:rPr>
+                <w:b w:val="0"/>
+              </w:rPr>
+              <w:t>Titre de l’ouvrage</w:t>
+            </w:r>
+          </w:p>
+        </w:tc>
+        <w:tc>
+          <w:tcPr>
+            <w:tcW w:w="2218" w:type="dxa"/>
           </w:tcPr>
           <w:p>
             <w:pPr>
               <w:cnfStyle w:val="000000000000" w:firstRow="0" w:lastRow="0" w:firstColumn="0" w:lastColumn="0" w:oddVBand="0" w:evenVBand="0" w:oddHBand="0" w:evenHBand="0" w:firstRowFirstColumn="0" w:firstRowLastColumn="0" w:lastRowFirstColumn="0" w:lastRowLastColumn="0"/>
             </w:pPr>
-            <w:proofErr w:type="spellStart"/>
-            <w:r>
-              <w:t>ChoixMultiple</w:t>
-            </w:r>
-            <w:proofErr w:type="spellEnd"/>
+            <w:r>
+              <w:t>Titre</w:t>
+            </w:r>
           </w:p>
         </w:tc>
         <w:tc>
@@ -2729,11 +2366,9 @@
             <w:pPr>
               <w:cnfStyle w:val="000000000000" w:firstRow="0" w:lastRow="0" w:firstColumn="0" w:lastColumn="0" w:oddVBand="0" w:evenVBand="0" w:oddHBand="0" w:evenHBand="0" w:firstRowFirstColumn="0" w:firstRowLastColumn="0" w:lastRowFirstColumn="0" w:lastRowLastColumn="0"/>
             </w:pPr>
-            <w:proofErr w:type="spellStart"/>
-            <w:r>
-              <w:t>Bool</w:t>
-            </w:r>
-            <w:proofErr w:type="spellEnd"/>
+            <w:r>
+              <w:t>Varchar</w:t>
+            </w:r>
           </w:p>
         </w:tc>
       </w:tr>
@@ -2744,32 +2379,38 @@
         <w:tc>
           <w:tcPr>
             <w:cnfStyle w:val="001000000000" w:firstRow="0" w:lastRow="0" w:firstColumn="1" w:lastColumn="0" w:oddVBand="0" w:evenVBand="0" w:oddHBand="0" w:evenHBand="0" w:firstRowFirstColumn="0" w:firstRowLastColumn="0" w:lastRowFirstColumn="0" w:lastRowLastColumn="0"/>
-            <w:tcW w:w="3256" w:type="dxa"/>
-          </w:tcPr>
-          <w:p>
-            <w:pPr>
-              <w:rPr>
-                <w:b w:val="0"/>
-              </w:rPr>
-            </w:pPr>
-            <w:r>
-              <w:rPr>
-                <w:b w:val="0"/>
-              </w:rPr>
-              <w:t>Question du sondage</w:t>
-            </w:r>
-          </w:p>
-        </w:tc>
-        <w:tc>
-          <w:tcPr>
-            <w:tcW w:w="2785" w:type="dxa"/>
+            <w:tcW w:w="3823" w:type="dxa"/>
+          </w:tcPr>
+          <w:p>
+            <w:pPr>
+              <w:rPr>
+                <w:b w:val="0"/>
+              </w:rPr>
+            </w:pPr>
+            <w:r>
+              <w:rPr>
+                <w:b w:val="0"/>
+              </w:rPr>
+              <w:t>Date de parution</w:t>
+            </w:r>
+            <w:r>
+              <w:rPr>
+                <w:b w:val="0"/>
+              </w:rPr>
+              <w:t xml:space="preserve"> de l’ouvrage</w:t>
+            </w:r>
+          </w:p>
+        </w:tc>
+        <w:tc>
+          <w:tcPr>
+            <w:tcW w:w="2218" w:type="dxa"/>
           </w:tcPr>
           <w:p>
             <w:pPr>
               <w:cnfStyle w:val="000000100000" w:firstRow="0" w:lastRow="0" w:firstColumn="0" w:lastColumn="0" w:oddVBand="0" w:evenVBand="0" w:oddHBand="1" w:evenHBand="0" w:firstRowFirstColumn="0" w:firstRowLastColumn="0" w:lastRowFirstColumn="0" w:lastRowLastColumn="0"/>
             </w:pPr>
             <w:r>
-              <w:t>Question</w:t>
+              <w:t>Date</w:t>
             </w:r>
           </w:p>
         </w:tc>
@@ -2791,47 +2432,64 @@
         <w:tc>
           <w:tcPr>
             <w:cnfStyle w:val="001000000000" w:firstRow="0" w:lastRow="0" w:firstColumn="1" w:lastColumn="0" w:oddVBand="0" w:evenVBand="0" w:oddHBand="0" w:evenHBand="0" w:firstRowFirstColumn="0" w:firstRowLastColumn="0" w:lastRowFirstColumn="0" w:lastRowLastColumn="0"/>
-            <w:tcW w:w="3256" w:type="dxa"/>
-          </w:tcPr>
-          <w:p>
-            <w:pPr>
-              <w:rPr>
-                <w:b w:val="0"/>
-              </w:rPr>
-            </w:pPr>
-            <w:r>
-              <w:rPr>
-                <w:b w:val="0"/>
-              </w:rPr>
-              <w:t>Nombre de votants</w:t>
-            </w:r>
-          </w:p>
-        </w:tc>
-        <w:tc>
-          <w:tcPr>
-            <w:tcW w:w="2785" w:type="dxa"/>
+            <w:tcW w:w="3823" w:type="dxa"/>
+          </w:tcPr>
+          <w:p>
+            <w:pPr>
+              <w:rPr>
+                <w:b w:val="0"/>
+              </w:rPr>
+            </w:pPr>
+            <w:r>
+              <w:rPr>
+                <w:b w:val="0"/>
+              </w:rPr>
+              <w:t>Genre littéraire</w:t>
+            </w:r>
+            <w:r>
+              <w:rPr>
+                <w:b w:val="0"/>
+              </w:rPr>
+              <w:t xml:space="preserve"> de l’ouvrage</w:t>
+            </w:r>
+          </w:p>
+        </w:tc>
+        <w:tc>
+          <w:tcPr>
+            <w:tcW w:w="2218" w:type="dxa"/>
           </w:tcPr>
           <w:p>
             <w:pPr>
               <w:cnfStyle w:val="000000000000" w:firstRow="0" w:lastRow="0" w:firstColumn="0" w:lastColumn="0" w:oddVBand="0" w:evenVBand="0" w:oddHBand="0" w:evenHBand="0" w:firstRowFirstColumn="0" w:firstRowLastColumn="0" w:lastRowFirstColumn="0" w:lastRowLastColumn="0"/>
             </w:pPr>
+            <w:r>
+              <w:t>Genre</w:t>
+            </w:r>
+          </w:p>
+        </w:tc>
+        <w:tc>
+          <w:tcPr>
+            <w:tcW w:w="3021" w:type="dxa"/>
+          </w:tcPr>
+          <w:p>
+            <w:pPr>
+              <w:cnfStyle w:val="000000000000" w:firstRow="0" w:lastRow="0" w:firstColumn="0" w:lastColumn="0" w:oddVBand="0" w:evenVBand="0" w:oddHBand="0" w:evenHBand="0" w:firstRowFirstColumn="0" w:firstRowLastColumn="0" w:lastRowFirstColumn="0" w:lastRowLastColumn="0"/>
+            </w:pPr>
             <w:proofErr w:type="spellStart"/>
             <w:r>
-              <w:t>NbVotants</w:t>
+              <w:t>Enum</w:t>
             </w:r>
             <w:proofErr w:type="spellEnd"/>
-          </w:p>
-        </w:tc>
-        <w:tc>
-          <w:tcPr>
-            <w:tcW w:w="3021" w:type="dxa"/>
-          </w:tcPr>
-          <w:p>
-            <w:pPr>
-              <w:cnfStyle w:val="000000000000" w:firstRow="0" w:lastRow="0" w:firstColumn="0" w:lastColumn="0" w:oddVBand="0" w:evenVBand="0" w:oddHBand="0" w:evenHBand="0" w:firstRowFirstColumn="0" w:firstRowLastColumn="0" w:lastRowFirstColumn="0" w:lastRowLastColumn="0"/>
-            </w:pPr>
-            <w:r>
-              <w:t>Int</w:t>
+            <w:r>
+              <w:t>(</w:t>
+            </w:r>
+            <w:proofErr w:type="spellStart"/>
+            <w:r>
+              <w:t>int</w:t>
+            </w:r>
+            <w:proofErr w:type="spellEnd"/>
+            <w:r>
+              <w:t>)</w:t>
             </w:r>
           </w:p>
         </w:tc>
@@ -2843,35 +2501,39 @@
         <w:tc>
           <w:tcPr>
             <w:cnfStyle w:val="001000000000" w:firstRow="0" w:lastRow="0" w:firstColumn="1" w:lastColumn="0" w:oddVBand="0" w:evenVBand="0" w:oddHBand="0" w:evenHBand="0" w:firstRowFirstColumn="0" w:firstRowLastColumn="0" w:lastRowFirstColumn="0" w:lastRowLastColumn="0"/>
-            <w:tcW w:w="3256" w:type="dxa"/>
-          </w:tcPr>
-          <w:p>
-            <w:pPr>
-              <w:rPr>
-                <w:b w:val="0"/>
-              </w:rPr>
-            </w:pPr>
-            <w:r>
-              <w:rPr>
-                <w:b w:val="0"/>
-              </w:rPr>
-              <w:t>Lien de suppression du sondage</w:t>
-            </w:r>
-          </w:p>
-        </w:tc>
-        <w:tc>
-          <w:tcPr>
-            <w:tcW w:w="2785" w:type="dxa"/>
+            <w:tcW w:w="3823" w:type="dxa"/>
+          </w:tcPr>
+          <w:p>
+            <w:pPr>
+              <w:rPr>
+                <w:b w:val="0"/>
+              </w:rPr>
+            </w:pPr>
+            <w:r>
+              <w:rPr>
+                <w:b w:val="0"/>
+              </w:rPr>
+              <w:t>Sommaire</w:t>
+            </w:r>
+            <w:r>
+              <w:rPr>
+                <w:b w:val="0"/>
+              </w:rPr>
+              <w:t xml:space="preserve"> de l’ouvrage</w:t>
+            </w:r>
+          </w:p>
+        </w:tc>
+        <w:tc>
+          <w:tcPr>
+            <w:tcW w:w="2218" w:type="dxa"/>
           </w:tcPr>
           <w:p>
             <w:pPr>
               <w:cnfStyle w:val="000000100000" w:firstRow="0" w:lastRow="0" w:firstColumn="0" w:lastColumn="0" w:oddVBand="0" w:evenVBand="0" w:oddHBand="1" w:evenHBand="0" w:firstRowFirstColumn="0" w:firstRowLastColumn="0" w:lastRowFirstColumn="0" w:lastRowLastColumn="0"/>
             </w:pPr>
-            <w:proofErr w:type="spellStart"/>
-            <w:r>
-              <w:t>LienSuppression</w:t>
-            </w:r>
-            <w:proofErr w:type="spellEnd"/>
+            <w:r>
+              <w:t>Sommaire</w:t>
+            </w:r>
           </w:p>
         </w:tc>
         <w:tc>
@@ -2892,25 +2554,25 @@
         <w:tc>
           <w:tcPr>
             <w:cnfStyle w:val="001000000000" w:firstRow="0" w:lastRow="0" w:firstColumn="1" w:lastColumn="0" w:oddVBand="0" w:evenVBand="0" w:oddHBand="0" w:evenHBand="0" w:firstRowFirstColumn="0" w:firstRowLastColumn="0" w:lastRowFirstColumn="0" w:lastRowLastColumn="0"/>
-            <w:tcW w:w="3256" w:type="dxa"/>
-          </w:tcPr>
-          <w:p>
-            <w:pPr>
-              <w:rPr>
-                <w:b w:val="0"/>
-              </w:rPr>
-            </w:pPr>
-            <w:r>
-              <w:rPr>
-                <w:b w:val="0"/>
-              </w:rPr>
-              <w:t>Lien vers les résultats du sondage</w:t>
-            </w:r>
-          </w:p>
-        </w:tc>
-        <w:tc>
-          <w:tcPr>
-            <w:tcW w:w="2785" w:type="dxa"/>
+            <w:tcW w:w="3823" w:type="dxa"/>
+          </w:tcPr>
+          <w:p>
+            <w:pPr>
+              <w:rPr>
+                <w:b w:val="0"/>
+              </w:rPr>
+            </w:pPr>
+            <w:r>
+              <w:rPr>
+                <w:b w:val="0"/>
+              </w:rPr>
+              <w:t>ID de l’auteur</w:t>
+            </w:r>
+          </w:p>
+        </w:tc>
+        <w:tc>
+          <w:tcPr>
+            <w:tcW w:w="2218" w:type="dxa"/>
           </w:tcPr>
           <w:p>
             <w:pPr>
@@ -2918,7 +2580,7 @@
             </w:pPr>
             <w:proofErr w:type="spellStart"/>
             <w:r>
-              <w:t>LienResultat</w:t>
+              <w:t>Id_Auteur</w:t>
             </w:r>
             <w:proofErr w:type="spellEnd"/>
           </w:p>
@@ -2931,9 +2593,11 @@
             <w:pPr>
               <w:cnfStyle w:val="000000000000" w:firstRow="0" w:lastRow="0" w:firstColumn="0" w:lastColumn="0" w:oddVBand="0" w:evenVBand="0" w:oddHBand="0" w:evenHBand="0" w:firstRowFirstColumn="0" w:firstRowLastColumn="0" w:lastRowFirstColumn="0" w:lastRowLastColumn="0"/>
             </w:pPr>
-            <w:r>
-              <w:t>Varchar</w:t>
-            </w:r>
+            <w:proofErr w:type="spellStart"/>
+            <w:r>
+              <w:t>Auto_increment</w:t>
+            </w:r>
+            <w:proofErr w:type="spellEnd"/>
           </w:p>
         </w:tc>
       </w:tr>
@@ -2944,35 +2608,33 @@
         <w:tc>
           <w:tcPr>
             <w:cnfStyle w:val="001000000000" w:firstRow="0" w:lastRow="0" w:firstColumn="1" w:lastColumn="0" w:oddVBand="0" w:evenVBand="0" w:oddHBand="0" w:evenHBand="0" w:firstRowFirstColumn="0" w:firstRowLastColumn="0" w:lastRowFirstColumn="0" w:lastRowLastColumn="0"/>
-            <w:tcW w:w="3256" w:type="dxa"/>
-          </w:tcPr>
-          <w:p>
-            <w:pPr>
-              <w:rPr>
-                <w:b w:val="0"/>
-              </w:rPr>
-            </w:pPr>
-            <w:r>
-              <w:rPr>
-                <w:b w:val="0"/>
-              </w:rPr>
-              <w:t>Lien de partage pour les votants</w:t>
-            </w:r>
-          </w:p>
-        </w:tc>
-        <w:tc>
-          <w:tcPr>
-            <w:tcW w:w="2785" w:type="dxa"/>
+            <w:tcW w:w="3823" w:type="dxa"/>
+          </w:tcPr>
+          <w:p>
+            <w:pPr>
+              <w:rPr>
+                <w:b w:val="0"/>
+              </w:rPr>
+            </w:pPr>
+            <w:r>
+              <w:rPr>
+                <w:b w:val="0"/>
+              </w:rPr>
+              <w:t>Nom de l’auteur</w:t>
+            </w:r>
+          </w:p>
+        </w:tc>
+        <w:tc>
+          <w:tcPr>
+            <w:tcW w:w="2218" w:type="dxa"/>
           </w:tcPr>
           <w:p>
             <w:pPr>
               <w:cnfStyle w:val="000000100000" w:firstRow="0" w:lastRow="0" w:firstColumn="0" w:lastColumn="0" w:oddVBand="0" w:evenVBand="0" w:oddHBand="1" w:evenHBand="0" w:firstRowFirstColumn="0" w:firstRowLastColumn="0" w:lastRowFirstColumn="0" w:lastRowLastColumn="0"/>
             </w:pPr>
-            <w:proofErr w:type="spellStart"/>
-            <w:r>
-              <w:t>LienPartage</w:t>
-            </w:r>
-            <w:proofErr w:type="spellEnd"/>
+            <w:r>
+              <w:t>Nom</w:t>
+            </w:r>
           </w:p>
         </w:tc>
         <w:tc>
@@ -2993,35 +2655,33 @@
         <w:tc>
           <w:tcPr>
             <w:cnfStyle w:val="001000000000" w:firstRow="0" w:lastRow="0" w:firstColumn="1" w:lastColumn="0" w:oddVBand="0" w:evenVBand="0" w:oddHBand="0" w:evenHBand="0" w:firstRowFirstColumn="0" w:firstRowLastColumn="0" w:lastRowFirstColumn="0" w:lastRowLastColumn="0"/>
-            <w:tcW w:w="3256" w:type="dxa"/>
-          </w:tcPr>
-          <w:p>
-            <w:pPr>
-              <w:rPr>
-                <w:b w:val="0"/>
-              </w:rPr>
-            </w:pPr>
-            <w:r>
-              <w:rPr>
-                <w:b w:val="0"/>
-              </w:rPr>
-              <w:t>N° du choix</w:t>
-            </w:r>
-          </w:p>
-        </w:tc>
-        <w:tc>
-          <w:tcPr>
-            <w:tcW w:w="2785" w:type="dxa"/>
+            <w:tcW w:w="3823" w:type="dxa"/>
+          </w:tcPr>
+          <w:p>
+            <w:pPr>
+              <w:rPr>
+                <w:b w:val="0"/>
+              </w:rPr>
+            </w:pPr>
+            <w:r>
+              <w:rPr>
+                <w:b w:val="0"/>
+              </w:rPr>
+              <w:t>Prénom de l’auteur</w:t>
+            </w:r>
+          </w:p>
+        </w:tc>
+        <w:tc>
+          <w:tcPr>
+            <w:tcW w:w="2218" w:type="dxa"/>
           </w:tcPr>
           <w:p>
             <w:pPr>
               <w:cnfStyle w:val="000000000000" w:firstRow="0" w:lastRow="0" w:firstColumn="0" w:lastColumn="0" w:oddVBand="0" w:evenVBand="0" w:oddHBand="0" w:evenHBand="0" w:firstRowFirstColumn="0" w:firstRowLastColumn="0" w:lastRowFirstColumn="0" w:lastRowLastColumn="0"/>
             </w:pPr>
-            <w:proofErr w:type="spellStart"/>
-            <w:r>
-              <w:t>IdChoix</w:t>
-            </w:r>
-            <w:proofErr w:type="spellEnd"/>
+            <w:r>
+              <w:t>Prénom</w:t>
+            </w:r>
           </w:p>
         </w:tc>
         <w:tc>
@@ -3032,17 +2692,9 @@
             <w:pPr>
               <w:cnfStyle w:val="000000000000" w:firstRow="0" w:lastRow="0" w:firstColumn="0" w:lastColumn="0" w:oddVBand="0" w:evenVBand="0" w:oddHBand="0" w:evenHBand="0" w:firstRowFirstColumn="0" w:firstRowLastColumn="0" w:lastRowFirstColumn="0" w:lastRowLastColumn="0"/>
             </w:pPr>
-            <w:proofErr w:type="spellStart"/>
-            <w:r>
-              <w:t>Auto_</w:t>
-            </w:r>
-            <w:r>
-              <w:t>i</w:t>
-            </w:r>
-            <w:r>
-              <w:t>ncrement</w:t>
-            </w:r>
-            <w:proofErr w:type="spellEnd"/>
+            <w:r>
+              <w:t>Varchar</w:t>
+            </w:r>
           </w:p>
         </w:tc>
       </w:tr>
@@ -3053,25 +2705,25 @@
         <w:tc>
           <w:tcPr>
             <w:cnfStyle w:val="001000000000" w:firstRow="0" w:lastRow="0" w:firstColumn="1" w:lastColumn="0" w:oddVBand="0" w:evenVBand="0" w:oddHBand="0" w:evenHBand="0" w:firstRowFirstColumn="0" w:firstRowLastColumn="0" w:lastRowFirstColumn="0" w:lastRowLastColumn="0"/>
-            <w:tcW w:w="3256" w:type="dxa"/>
-          </w:tcPr>
-          <w:p>
-            <w:pPr>
-              <w:rPr>
-                <w:b w:val="0"/>
-              </w:rPr>
-            </w:pPr>
-            <w:r>
-              <w:rPr>
-                <w:b w:val="0"/>
-              </w:rPr>
-              <w:t>Intitulé du choix</w:t>
-            </w:r>
-          </w:p>
-        </w:tc>
-        <w:tc>
-          <w:tcPr>
-            <w:tcW w:w="2785" w:type="dxa"/>
+            <w:tcW w:w="3823" w:type="dxa"/>
+          </w:tcPr>
+          <w:p>
+            <w:pPr>
+              <w:rPr>
+                <w:b w:val="0"/>
+              </w:rPr>
+            </w:pPr>
+            <w:r>
+              <w:rPr>
+                <w:b w:val="0"/>
+              </w:rPr>
+              <w:t>Date de naissance de l’auteur</w:t>
+            </w:r>
+          </w:p>
+        </w:tc>
+        <w:tc>
+          <w:tcPr>
+            <w:tcW w:w="2218" w:type="dxa"/>
           </w:tcPr>
           <w:p>
             <w:pPr>
@@ -3079,7 +2731,7 @@
             </w:pPr>
             <w:proofErr w:type="spellStart"/>
             <w:r>
-              <w:t>IntituleChoix</w:t>
+              <w:t>Date_naissance</w:t>
             </w:r>
             <w:proofErr w:type="spellEnd"/>
           </w:p>
@@ -3100,11 +2752,1069 @@
             </w:r>
             <w:r>
               <w:t>har</w:t>
+            </w:r>
+          </w:p>
+        </w:tc>
+      </w:tr>
+      <w:tr>
+        <w:tc>
+          <w:tcPr>
+            <w:cnfStyle w:val="001000000000" w:firstRow="0" w:lastRow="0" w:firstColumn="1" w:lastColumn="0" w:oddVBand="0" w:evenVBand="0" w:oddHBand="0" w:evenHBand="0" w:firstRowFirstColumn="0" w:firstRowLastColumn="0" w:lastRowFirstColumn="0" w:lastRowLastColumn="0"/>
+            <w:tcW w:w="3823" w:type="dxa"/>
+          </w:tcPr>
+          <w:p>
+            <w:pPr>
+              <w:rPr>
+                <w:b w:val="0"/>
+                <w:bCs w:val="0"/>
+              </w:rPr>
+            </w:pPr>
+            <w:r>
+              <w:rPr>
+                <w:b w:val="0"/>
+                <w:bCs w:val="0"/>
+              </w:rPr>
+              <w:t>Date de décès de l’auteur</w:t>
+            </w:r>
+          </w:p>
+        </w:tc>
+        <w:tc>
+          <w:tcPr>
+            <w:tcW w:w="2218" w:type="dxa"/>
+          </w:tcPr>
+          <w:p>
+            <w:pPr>
+              <w:cnfStyle w:val="000000000000" w:firstRow="0" w:lastRow="0" w:firstColumn="0" w:lastColumn="0" w:oddVBand="0" w:evenVBand="0" w:oddHBand="0" w:evenHBand="0" w:firstRowFirstColumn="0" w:firstRowLastColumn="0" w:lastRowFirstColumn="0" w:lastRowLastColumn="0"/>
+            </w:pPr>
+            <w:proofErr w:type="spellStart"/>
+            <w:r>
+              <w:t>Date_décès</w:t>
+            </w:r>
+            <w:proofErr w:type="spellEnd"/>
+          </w:p>
+        </w:tc>
+        <w:tc>
+          <w:tcPr>
+            <w:tcW w:w="3021" w:type="dxa"/>
+          </w:tcPr>
+          <w:p>
+            <w:pPr>
+              <w:cnfStyle w:val="000000000000" w:firstRow="0" w:lastRow="0" w:firstColumn="0" w:lastColumn="0" w:oddVBand="0" w:evenVBand="0" w:oddHBand="0" w:evenHBand="0" w:firstRowFirstColumn="0" w:firstRowLastColumn="0" w:lastRowFirstColumn="0" w:lastRowLastColumn="0"/>
+            </w:pPr>
+            <w:r>
+              <w:t>Varchar</w:t>
+            </w:r>
+          </w:p>
+        </w:tc>
+      </w:tr>
+      <w:tr>
+        <w:trPr>
+          <w:cnfStyle w:val="000000100000" w:firstRow="0" w:lastRow="0" w:firstColumn="0" w:lastColumn="0" w:oddVBand="0" w:evenVBand="0" w:oddHBand="1" w:evenHBand="0" w:firstRowFirstColumn="0" w:firstRowLastColumn="0" w:lastRowFirstColumn="0" w:lastRowLastColumn="0"/>
+        </w:trPr>
+        <w:tc>
+          <w:tcPr>
+            <w:cnfStyle w:val="001000000000" w:firstRow="0" w:lastRow="0" w:firstColumn="1" w:lastColumn="0" w:oddVBand="0" w:evenVBand="0" w:oddHBand="0" w:evenHBand="0" w:firstRowFirstColumn="0" w:firstRowLastColumn="0" w:lastRowFirstColumn="0" w:lastRowLastColumn="0"/>
+            <w:tcW w:w="3823" w:type="dxa"/>
+          </w:tcPr>
+          <w:p>
+            <w:pPr>
+              <w:rPr>
+                <w:b w:val="0"/>
+                <w:bCs w:val="0"/>
+              </w:rPr>
+            </w:pPr>
+            <w:r>
+              <w:rPr>
+                <w:b w:val="0"/>
+                <w:bCs w:val="0"/>
+              </w:rPr>
+              <w:t>Nationalité de l’auteur</w:t>
+            </w:r>
+          </w:p>
+        </w:tc>
+        <w:tc>
+          <w:tcPr>
+            <w:tcW w:w="2218" w:type="dxa"/>
+          </w:tcPr>
+          <w:p>
+            <w:pPr>
+              <w:cnfStyle w:val="000000100000" w:firstRow="0" w:lastRow="0" w:firstColumn="0" w:lastColumn="0" w:oddVBand="0" w:evenVBand="0" w:oddHBand="1" w:evenHBand="0" w:firstRowFirstColumn="0" w:firstRowLastColumn="0" w:lastRowFirstColumn="0" w:lastRowLastColumn="0"/>
+            </w:pPr>
+            <w:r>
+              <w:t>Nationalité</w:t>
+            </w:r>
+          </w:p>
+        </w:tc>
+        <w:tc>
+          <w:tcPr>
+            <w:tcW w:w="3021" w:type="dxa"/>
+          </w:tcPr>
+          <w:p>
+            <w:pPr>
+              <w:cnfStyle w:val="000000100000" w:firstRow="0" w:lastRow="0" w:firstColumn="0" w:lastColumn="0" w:oddVBand="0" w:evenVBand="0" w:oddHBand="1" w:evenHBand="0" w:firstRowFirstColumn="0" w:firstRowLastColumn="0" w:lastRowFirstColumn="0" w:lastRowLastColumn="0"/>
+            </w:pPr>
+            <w:proofErr w:type="spellStart"/>
+            <w:r>
+              <w:t>Enum</w:t>
+            </w:r>
+            <w:proofErr w:type="spellEnd"/>
+            <w:r>
+              <w:t>(</w:t>
+            </w:r>
+            <w:proofErr w:type="spellStart"/>
+            <w:r>
+              <w:t>int</w:t>
+            </w:r>
+            <w:proofErr w:type="spellEnd"/>
+            <w:r>
+              <w:t>)</w:t>
+            </w:r>
+          </w:p>
+        </w:tc>
+      </w:tr>
+      <w:tr>
+        <w:tc>
+          <w:tcPr>
+            <w:cnfStyle w:val="001000000000" w:firstRow="0" w:lastRow="0" w:firstColumn="1" w:lastColumn="0" w:oddVBand="0" w:evenVBand="0" w:oddHBand="0" w:evenHBand="0" w:firstRowFirstColumn="0" w:firstRowLastColumn="0" w:lastRowFirstColumn="0" w:lastRowLastColumn="0"/>
+            <w:tcW w:w="3823" w:type="dxa"/>
+          </w:tcPr>
+          <w:p>
+            <w:pPr>
+              <w:rPr>
+                <w:b w:val="0"/>
+                <w:bCs w:val="0"/>
+              </w:rPr>
+            </w:pPr>
+            <w:r>
+              <w:rPr>
+                <w:b w:val="0"/>
+                <w:bCs w:val="0"/>
+              </w:rPr>
+              <w:t>ID de l’exemplaire</w:t>
+            </w:r>
+          </w:p>
+        </w:tc>
+        <w:tc>
+          <w:tcPr>
+            <w:tcW w:w="2218" w:type="dxa"/>
+          </w:tcPr>
+          <w:p>
+            <w:pPr>
+              <w:cnfStyle w:val="000000000000" w:firstRow="0" w:lastRow="0" w:firstColumn="0" w:lastColumn="0" w:oddVBand="0" w:evenVBand="0" w:oddHBand="0" w:evenHBand="0" w:firstRowFirstColumn="0" w:firstRowLastColumn="0" w:lastRowFirstColumn="0" w:lastRowLastColumn="0"/>
+            </w:pPr>
+            <w:proofErr w:type="spellStart"/>
+            <w:r>
+              <w:t>Id_Exemplaire</w:t>
+            </w:r>
+            <w:proofErr w:type="spellEnd"/>
+          </w:p>
+        </w:tc>
+        <w:tc>
+          <w:tcPr>
+            <w:tcW w:w="3021" w:type="dxa"/>
+          </w:tcPr>
+          <w:p>
+            <w:pPr>
+              <w:cnfStyle w:val="000000000000" w:firstRow="0" w:lastRow="0" w:firstColumn="0" w:lastColumn="0" w:oddVBand="0" w:evenVBand="0" w:oddHBand="0" w:evenHBand="0" w:firstRowFirstColumn="0" w:firstRowLastColumn="0" w:lastRowFirstColumn="0" w:lastRowLastColumn="0"/>
+            </w:pPr>
+            <w:proofErr w:type="spellStart"/>
+            <w:r>
+              <w:t>Auto_increment</w:t>
+            </w:r>
+            <w:proofErr w:type="spellEnd"/>
+          </w:p>
+        </w:tc>
+      </w:tr>
+      <w:tr>
+        <w:trPr>
+          <w:cnfStyle w:val="000000100000" w:firstRow="0" w:lastRow="0" w:firstColumn="0" w:lastColumn="0" w:oddVBand="0" w:evenVBand="0" w:oddHBand="1" w:evenHBand="0" w:firstRowFirstColumn="0" w:firstRowLastColumn="0" w:lastRowFirstColumn="0" w:lastRowLastColumn="0"/>
+        </w:trPr>
+        <w:tc>
+          <w:tcPr>
+            <w:cnfStyle w:val="001000000000" w:firstRow="0" w:lastRow="0" w:firstColumn="1" w:lastColumn="0" w:oddVBand="0" w:evenVBand="0" w:oddHBand="0" w:evenHBand="0" w:firstRowFirstColumn="0" w:firstRowLastColumn="0" w:lastRowFirstColumn="0" w:lastRowLastColumn="0"/>
+            <w:tcW w:w="3823" w:type="dxa"/>
+          </w:tcPr>
+          <w:p>
+            <w:pPr>
+              <w:rPr>
+                <w:b w:val="0"/>
+                <w:bCs w:val="0"/>
+              </w:rPr>
+            </w:pPr>
+            <w:r>
+              <w:rPr>
+                <w:b w:val="0"/>
+                <w:bCs w:val="0"/>
+              </w:rPr>
+              <w:t>ID de l’emprunt</w:t>
+            </w:r>
+          </w:p>
+        </w:tc>
+        <w:tc>
+          <w:tcPr>
+            <w:tcW w:w="2218" w:type="dxa"/>
+          </w:tcPr>
+          <w:p>
+            <w:pPr>
+              <w:cnfStyle w:val="000000100000" w:firstRow="0" w:lastRow="0" w:firstColumn="0" w:lastColumn="0" w:oddVBand="0" w:evenVBand="0" w:oddHBand="1" w:evenHBand="0" w:firstRowFirstColumn="0" w:firstRowLastColumn="0" w:lastRowFirstColumn="0" w:lastRowLastColumn="0"/>
+            </w:pPr>
+            <w:proofErr w:type="spellStart"/>
+            <w:r>
+              <w:t>Id_emprunt</w:t>
+            </w:r>
+            <w:proofErr w:type="spellEnd"/>
+          </w:p>
+        </w:tc>
+        <w:tc>
+          <w:tcPr>
+            <w:tcW w:w="3021" w:type="dxa"/>
+          </w:tcPr>
+          <w:p>
+            <w:pPr>
+              <w:cnfStyle w:val="000000100000" w:firstRow="0" w:lastRow="0" w:firstColumn="0" w:lastColumn="0" w:oddVBand="0" w:evenVBand="0" w:oddHBand="1" w:evenHBand="0" w:firstRowFirstColumn="0" w:firstRowLastColumn="0" w:lastRowFirstColumn="0" w:lastRowLastColumn="0"/>
+            </w:pPr>
+            <w:proofErr w:type="spellStart"/>
+            <w:r>
+              <w:t>Auto_increment</w:t>
+            </w:r>
+            <w:proofErr w:type="spellEnd"/>
+          </w:p>
+        </w:tc>
+      </w:tr>
+      <w:tr>
+        <w:tc>
+          <w:tcPr>
+            <w:cnfStyle w:val="001000000000" w:firstRow="0" w:lastRow="0" w:firstColumn="1" w:lastColumn="0" w:oddVBand="0" w:evenVBand="0" w:oddHBand="0" w:evenHBand="0" w:firstRowFirstColumn="0" w:firstRowLastColumn="0" w:lastRowFirstColumn="0" w:lastRowLastColumn="0"/>
+            <w:tcW w:w="3823" w:type="dxa"/>
+          </w:tcPr>
+          <w:p>
+            <w:pPr>
+              <w:rPr>
+                <w:b w:val="0"/>
+                <w:bCs w:val="0"/>
+              </w:rPr>
+            </w:pPr>
+            <w:r>
+              <w:rPr>
+                <w:b w:val="0"/>
+                <w:bCs w:val="0"/>
+              </w:rPr>
+              <w:t>Date de l’emprunt</w:t>
+            </w:r>
+          </w:p>
+        </w:tc>
+        <w:tc>
+          <w:tcPr>
+            <w:tcW w:w="2218" w:type="dxa"/>
+          </w:tcPr>
+          <w:p>
+            <w:pPr>
+              <w:cnfStyle w:val="000000000000" w:firstRow="0" w:lastRow="0" w:firstColumn="0" w:lastColumn="0" w:oddVBand="0" w:evenVBand="0" w:oddHBand="0" w:evenHBand="0" w:firstRowFirstColumn="0" w:firstRowLastColumn="0" w:lastRowFirstColumn="0" w:lastRowLastColumn="0"/>
+            </w:pPr>
+            <w:proofErr w:type="spellStart"/>
+            <w:r>
+              <w:t>Date_emprunt</w:t>
+            </w:r>
+            <w:proofErr w:type="spellEnd"/>
+          </w:p>
+        </w:tc>
+        <w:tc>
+          <w:tcPr>
+            <w:tcW w:w="3021" w:type="dxa"/>
+          </w:tcPr>
+          <w:p>
+            <w:pPr>
+              <w:cnfStyle w:val="000000000000" w:firstRow="0" w:lastRow="0" w:firstColumn="0" w:lastColumn="0" w:oddVBand="0" w:evenVBand="0" w:oddHBand="0" w:evenHBand="0" w:firstRowFirstColumn="0" w:firstRowLastColumn="0" w:lastRowFirstColumn="0" w:lastRowLastColumn="0"/>
+            </w:pPr>
+            <w:r>
+              <w:t>Varchar</w:t>
+            </w:r>
+          </w:p>
+        </w:tc>
+      </w:tr>
+      <w:tr>
+        <w:trPr>
+          <w:cnfStyle w:val="000000100000" w:firstRow="0" w:lastRow="0" w:firstColumn="0" w:lastColumn="0" w:oddVBand="0" w:evenVBand="0" w:oddHBand="1" w:evenHBand="0" w:firstRowFirstColumn="0" w:firstRowLastColumn="0" w:lastRowFirstColumn="0" w:lastRowLastColumn="0"/>
+        </w:trPr>
+        <w:tc>
+          <w:tcPr>
+            <w:cnfStyle w:val="001000000000" w:firstRow="0" w:lastRow="0" w:firstColumn="1" w:lastColumn="0" w:oddVBand="0" w:evenVBand="0" w:oddHBand="0" w:evenHBand="0" w:firstRowFirstColumn="0" w:firstRowLastColumn="0" w:lastRowFirstColumn="0" w:lastRowLastColumn="0"/>
+            <w:tcW w:w="3823" w:type="dxa"/>
+          </w:tcPr>
+          <w:p>
+            <w:pPr>
+              <w:rPr>
+                <w:b w:val="0"/>
+                <w:bCs w:val="0"/>
+              </w:rPr>
+            </w:pPr>
+            <w:r>
+              <w:rPr>
+                <w:b w:val="0"/>
+                <w:bCs w:val="0"/>
+              </w:rPr>
+              <w:t>Date de retour</w:t>
+            </w:r>
+          </w:p>
+        </w:tc>
+        <w:tc>
+          <w:tcPr>
+            <w:tcW w:w="2218" w:type="dxa"/>
+          </w:tcPr>
+          <w:p>
+            <w:pPr>
+              <w:cnfStyle w:val="000000100000" w:firstRow="0" w:lastRow="0" w:firstColumn="0" w:lastColumn="0" w:oddVBand="0" w:evenVBand="0" w:oddHBand="1" w:evenHBand="0" w:firstRowFirstColumn="0" w:firstRowLastColumn="0" w:lastRowFirstColumn="0" w:lastRowLastColumn="0"/>
+            </w:pPr>
+            <w:proofErr w:type="spellStart"/>
+            <w:r>
+              <w:t>Date_retour</w:t>
+            </w:r>
+            <w:proofErr w:type="spellEnd"/>
+          </w:p>
+        </w:tc>
+        <w:tc>
+          <w:tcPr>
+            <w:tcW w:w="3021" w:type="dxa"/>
+          </w:tcPr>
+          <w:p>
+            <w:pPr>
+              <w:cnfStyle w:val="000000100000" w:firstRow="0" w:lastRow="0" w:firstColumn="0" w:lastColumn="0" w:oddVBand="0" w:evenVBand="0" w:oddHBand="1" w:evenHBand="0" w:firstRowFirstColumn="0" w:firstRowLastColumn="0" w:lastRowFirstColumn="0" w:lastRowLastColumn="0"/>
+            </w:pPr>
+            <w:r>
+              <w:t>Varchar</w:t>
+            </w:r>
+          </w:p>
+        </w:tc>
+      </w:tr>
+      <w:tr>
+        <w:tc>
+          <w:tcPr>
+            <w:cnfStyle w:val="001000000000" w:firstRow="0" w:lastRow="0" w:firstColumn="1" w:lastColumn="0" w:oddVBand="0" w:evenVBand="0" w:oddHBand="0" w:evenHBand="0" w:firstRowFirstColumn="0" w:firstRowLastColumn="0" w:lastRowFirstColumn="0" w:lastRowLastColumn="0"/>
+            <w:tcW w:w="3823" w:type="dxa"/>
+          </w:tcPr>
+          <w:p>
+            <w:pPr>
+              <w:rPr>
+                <w:b w:val="0"/>
+                <w:bCs w:val="0"/>
+              </w:rPr>
+            </w:pPr>
+            <w:r>
+              <w:rPr>
+                <w:b w:val="0"/>
+                <w:bCs w:val="0"/>
+              </w:rPr>
+              <w:t>ID de l’utilisateur</w:t>
+            </w:r>
+          </w:p>
+        </w:tc>
+        <w:tc>
+          <w:tcPr>
+            <w:tcW w:w="2218" w:type="dxa"/>
+          </w:tcPr>
+          <w:p>
+            <w:pPr>
+              <w:cnfStyle w:val="000000000000" w:firstRow="0" w:lastRow="0" w:firstColumn="0" w:lastColumn="0" w:oddVBand="0" w:evenVBand="0" w:oddHBand="0" w:evenHBand="0" w:firstRowFirstColumn="0" w:firstRowLastColumn="0" w:lastRowFirstColumn="0" w:lastRowLastColumn="0"/>
+            </w:pPr>
+            <w:proofErr w:type="spellStart"/>
+            <w:r>
+              <w:t>Id_Utilisateur</w:t>
+            </w:r>
+            <w:proofErr w:type="spellEnd"/>
+          </w:p>
+        </w:tc>
+        <w:tc>
+          <w:tcPr>
+            <w:tcW w:w="3021" w:type="dxa"/>
+          </w:tcPr>
+          <w:p>
+            <w:pPr>
+              <w:cnfStyle w:val="000000000000" w:firstRow="0" w:lastRow="0" w:firstColumn="0" w:lastColumn="0" w:oddVBand="0" w:evenVBand="0" w:oddHBand="0" w:evenHBand="0" w:firstRowFirstColumn="0" w:firstRowLastColumn="0" w:lastRowFirstColumn="0" w:lastRowLastColumn="0"/>
+            </w:pPr>
+            <w:proofErr w:type="spellStart"/>
+            <w:r>
+              <w:t>Auto_increment</w:t>
+            </w:r>
+            <w:proofErr w:type="spellEnd"/>
+          </w:p>
+        </w:tc>
+      </w:tr>
+      <w:tr>
+        <w:trPr>
+          <w:cnfStyle w:val="000000100000" w:firstRow="0" w:lastRow="0" w:firstColumn="0" w:lastColumn="0" w:oddVBand="0" w:evenVBand="0" w:oddHBand="1" w:evenHBand="0" w:firstRowFirstColumn="0" w:firstRowLastColumn="0" w:lastRowFirstColumn="0" w:lastRowLastColumn="0"/>
+        </w:trPr>
+        <w:tc>
+          <w:tcPr>
+            <w:cnfStyle w:val="001000000000" w:firstRow="0" w:lastRow="0" w:firstColumn="1" w:lastColumn="0" w:oddVBand="0" w:evenVBand="0" w:oddHBand="0" w:evenHBand="0" w:firstRowFirstColumn="0" w:firstRowLastColumn="0" w:lastRowFirstColumn="0" w:lastRowLastColumn="0"/>
+            <w:tcW w:w="3823" w:type="dxa"/>
+          </w:tcPr>
+          <w:p>
+            <w:pPr>
+              <w:rPr>
+                <w:b w:val="0"/>
+                <w:bCs w:val="0"/>
+              </w:rPr>
+            </w:pPr>
+            <w:r>
+              <w:rPr>
+                <w:b w:val="0"/>
+                <w:bCs w:val="0"/>
+              </w:rPr>
+              <w:t>Nom de l’utilisateur</w:t>
+            </w:r>
+          </w:p>
+        </w:tc>
+        <w:tc>
+          <w:tcPr>
+            <w:tcW w:w="2218" w:type="dxa"/>
+          </w:tcPr>
+          <w:p>
+            <w:pPr>
+              <w:cnfStyle w:val="000000100000" w:firstRow="0" w:lastRow="0" w:firstColumn="0" w:lastColumn="0" w:oddVBand="0" w:evenVBand="0" w:oddHBand="1" w:evenHBand="0" w:firstRowFirstColumn="0" w:firstRowLastColumn="0" w:lastRowFirstColumn="0" w:lastRowLastColumn="0"/>
+            </w:pPr>
+            <w:r>
+              <w:t>Nom</w:t>
+            </w:r>
+          </w:p>
+        </w:tc>
+        <w:tc>
+          <w:tcPr>
+            <w:tcW w:w="3021" w:type="dxa"/>
+          </w:tcPr>
+          <w:p>
+            <w:pPr>
+              <w:cnfStyle w:val="000000100000" w:firstRow="0" w:lastRow="0" w:firstColumn="0" w:lastColumn="0" w:oddVBand="0" w:evenVBand="0" w:oddHBand="1" w:evenHBand="0" w:firstRowFirstColumn="0" w:firstRowLastColumn="0" w:lastRowFirstColumn="0" w:lastRowLastColumn="0"/>
+            </w:pPr>
+            <w:r>
+              <w:t>Varchar</w:t>
+            </w:r>
+          </w:p>
+        </w:tc>
+      </w:tr>
+      <w:tr>
+        <w:tc>
+          <w:tcPr>
+            <w:cnfStyle w:val="001000000000" w:firstRow="0" w:lastRow="0" w:firstColumn="1" w:lastColumn="0" w:oddVBand="0" w:evenVBand="0" w:oddHBand="0" w:evenHBand="0" w:firstRowFirstColumn="0" w:firstRowLastColumn="0" w:lastRowFirstColumn="0" w:lastRowLastColumn="0"/>
+            <w:tcW w:w="3823" w:type="dxa"/>
+          </w:tcPr>
+          <w:p>
+            <w:pPr>
+              <w:rPr>
+                <w:b w:val="0"/>
+                <w:bCs w:val="0"/>
+              </w:rPr>
+            </w:pPr>
+            <w:r>
+              <w:rPr>
+                <w:b w:val="0"/>
+                <w:bCs w:val="0"/>
+              </w:rPr>
+              <w:t>Prénom de l’utilisateur</w:t>
+            </w:r>
+          </w:p>
+        </w:tc>
+        <w:tc>
+          <w:tcPr>
+            <w:tcW w:w="2218" w:type="dxa"/>
+          </w:tcPr>
+          <w:p>
+            <w:pPr>
+              <w:cnfStyle w:val="000000000000" w:firstRow="0" w:lastRow="0" w:firstColumn="0" w:lastColumn="0" w:oddVBand="0" w:evenVBand="0" w:oddHBand="0" w:evenHBand="0" w:firstRowFirstColumn="0" w:firstRowLastColumn="0" w:lastRowFirstColumn="0" w:lastRowLastColumn="0"/>
+            </w:pPr>
+            <w:r>
+              <w:t>Prénom</w:t>
+            </w:r>
+          </w:p>
+        </w:tc>
+        <w:tc>
+          <w:tcPr>
+            <w:tcW w:w="3021" w:type="dxa"/>
+          </w:tcPr>
+          <w:p>
+            <w:pPr>
+              <w:cnfStyle w:val="000000000000" w:firstRow="0" w:lastRow="0" w:firstColumn="0" w:lastColumn="0" w:oddVBand="0" w:evenVBand="0" w:oddHBand="0" w:evenHBand="0" w:firstRowFirstColumn="0" w:firstRowLastColumn="0" w:lastRowFirstColumn="0" w:lastRowLastColumn="0"/>
+            </w:pPr>
+            <w:r>
+              <w:t>Varchar</w:t>
+            </w:r>
+          </w:p>
+        </w:tc>
+      </w:tr>
+      <w:tr>
+        <w:trPr>
+          <w:cnfStyle w:val="000000100000" w:firstRow="0" w:lastRow="0" w:firstColumn="0" w:lastColumn="0" w:oddVBand="0" w:evenVBand="0" w:oddHBand="1" w:evenHBand="0" w:firstRowFirstColumn="0" w:firstRowLastColumn="0" w:lastRowFirstColumn="0" w:lastRowLastColumn="0"/>
+        </w:trPr>
+        <w:tc>
+          <w:tcPr>
+            <w:cnfStyle w:val="001000000000" w:firstRow="0" w:lastRow="0" w:firstColumn="1" w:lastColumn="0" w:oddVBand="0" w:evenVBand="0" w:oddHBand="0" w:evenHBand="0" w:firstRowFirstColumn="0" w:firstRowLastColumn="0" w:lastRowFirstColumn="0" w:lastRowLastColumn="0"/>
+            <w:tcW w:w="3823" w:type="dxa"/>
+          </w:tcPr>
+          <w:p>
+            <w:pPr>
+              <w:rPr>
+                <w:b w:val="0"/>
+                <w:bCs w:val="0"/>
+              </w:rPr>
+            </w:pPr>
+            <w:r>
+              <w:rPr>
+                <w:b w:val="0"/>
+                <w:bCs w:val="0"/>
+              </w:rPr>
+              <w:t>Mail de l’utilisateur</w:t>
+            </w:r>
+          </w:p>
+        </w:tc>
+        <w:tc>
+          <w:tcPr>
+            <w:tcW w:w="2218" w:type="dxa"/>
+          </w:tcPr>
+          <w:p>
+            <w:pPr>
+              <w:cnfStyle w:val="000000100000" w:firstRow="0" w:lastRow="0" w:firstColumn="0" w:lastColumn="0" w:oddVBand="0" w:evenVBand="0" w:oddHBand="1" w:evenHBand="0" w:firstRowFirstColumn="0" w:firstRowLastColumn="0" w:lastRowFirstColumn="0" w:lastRowLastColumn="0"/>
+            </w:pPr>
+            <w:r>
+              <w:t>Mail</w:t>
+            </w:r>
+          </w:p>
+        </w:tc>
+        <w:tc>
+          <w:tcPr>
+            <w:tcW w:w="3021" w:type="dxa"/>
+          </w:tcPr>
+          <w:p>
+            <w:pPr>
+              <w:cnfStyle w:val="000000100000" w:firstRow="0" w:lastRow="0" w:firstColumn="0" w:lastColumn="0" w:oddVBand="0" w:evenVBand="0" w:oddHBand="1" w:evenHBand="0" w:firstRowFirstColumn="0" w:firstRowLastColumn="0" w:lastRowFirstColumn="0" w:lastRowLastColumn="0"/>
+            </w:pPr>
+            <w:r>
+              <w:t>Varchar</w:t>
+            </w:r>
+          </w:p>
+        </w:tc>
+      </w:tr>
+      <w:tr>
+        <w:tc>
+          <w:tcPr>
+            <w:cnfStyle w:val="001000000000" w:firstRow="0" w:lastRow="0" w:firstColumn="1" w:lastColumn="0" w:oddVBand="0" w:evenVBand="0" w:oddHBand="0" w:evenHBand="0" w:firstRowFirstColumn="0" w:firstRowLastColumn="0" w:lastRowFirstColumn="0" w:lastRowLastColumn="0"/>
+            <w:tcW w:w="3823" w:type="dxa"/>
+          </w:tcPr>
+          <w:p>
+            <w:pPr>
+              <w:rPr>
+                <w:b w:val="0"/>
+                <w:bCs w:val="0"/>
+              </w:rPr>
+            </w:pPr>
+            <w:r>
+              <w:rPr>
+                <w:b w:val="0"/>
+                <w:bCs w:val="0"/>
+              </w:rPr>
+              <w:t>Téléphone de l’utilisateur</w:t>
+            </w:r>
+          </w:p>
+        </w:tc>
+        <w:tc>
+          <w:tcPr>
+            <w:tcW w:w="2218" w:type="dxa"/>
+          </w:tcPr>
+          <w:p>
+            <w:pPr>
+              <w:cnfStyle w:val="000000000000" w:firstRow="0" w:lastRow="0" w:firstColumn="0" w:lastColumn="0" w:oddVBand="0" w:evenVBand="0" w:oddHBand="0" w:evenHBand="0" w:firstRowFirstColumn="0" w:firstRowLastColumn="0" w:lastRowFirstColumn="0" w:lastRowLastColumn="0"/>
+            </w:pPr>
+            <w:r>
+              <w:t>Tel</w:t>
+            </w:r>
+          </w:p>
+        </w:tc>
+        <w:tc>
+          <w:tcPr>
+            <w:tcW w:w="3021" w:type="dxa"/>
+          </w:tcPr>
+          <w:p>
+            <w:pPr>
+              <w:cnfStyle w:val="000000000000" w:firstRow="0" w:lastRow="0" w:firstColumn="0" w:lastColumn="0" w:oddVBand="0" w:evenVBand="0" w:oddHBand="0" w:evenHBand="0" w:firstRowFirstColumn="0" w:firstRowLastColumn="0" w:lastRowFirstColumn="0" w:lastRowLastColumn="0"/>
+            </w:pPr>
+            <w:r>
+              <w:t>Varchar</w:t>
+            </w:r>
+          </w:p>
+        </w:tc>
+      </w:tr>
+      <w:tr>
+        <w:trPr>
+          <w:cnfStyle w:val="000000100000" w:firstRow="0" w:lastRow="0" w:firstColumn="0" w:lastColumn="0" w:oddVBand="0" w:evenVBand="0" w:oddHBand="1" w:evenHBand="0" w:firstRowFirstColumn="0" w:firstRowLastColumn="0" w:lastRowFirstColumn="0" w:lastRowLastColumn="0"/>
+        </w:trPr>
+        <w:tc>
+          <w:tcPr>
+            <w:cnfStyle w:val="001000000000" w:firstRow="0" w:lastRow="0" w:firstColumn="1" w:lastColumn="0" w:oddVBand="0" w:evenVBand="0" w:oddHBand="0" w:evenHBand="0" w:firstRowFirstColumn="0" w:firstRowLastColumn="0" w:lastRowFirstColumn="0" w:lastRowLastColumn="0"/>
+            <w:tcW w:w="3823" w:type="dxa"/>
+          </w:tcPr>
+          <w:p>
+            <w:pPr>
+              <w:rPr>
+                <w:b w:val="0"/>
+                <w:bCs w:val="0"/>
+              </w:rPr>
+            </w:pPr>
+            <w:r>
+              <w:rPr>
+                <w:b w:val="0"/>
+                <w:bCs w:val="0"/>
+              </w:rPr>
+              <w:t>ID du membre</w:t>
+            </w:r>
+          </w:p>
+        </w:tc>
+        <w:tc>
+          <w:tcPr>
+            <w:tcW w:w="2218" w:type="dxa"/>
+          </w:tcPr>
+          <w:p>
+            <w:pPr>
+              <w:cnfStyle w:val="000000100000" w:firstRow="0" w:lastRow="0" w:firstColumn="0" w:lastColumn="0" w:oddVBand="0" w:evenVBand="0" w:oddHBand="1" w:evenHBand="0" w:firstRowFirstColumn="0" w:firstRowLastColumn="0" w:lastRowFirstColumn="0" w:lastRowLastColumn="0"/>
+            </w:pPr>
+            <w:proofErr w:type="spellStart"/>
+            <w:r>
+              <w:t>Id_Membre</w:t>
+            </w:r>
+            <w:proofErr w:type="spellEnd"/>
+          </w:p>
+        </w:tc>
+        <w:tc>
+          <w:tcPr>
+            <w:tcW w:w="3021" w:type="dxa"/>
+          </w:tcPr>
+          <w:p>
+            <w:pPr>
+              <w:cnfStyle w:val="000000100000" w:firstRow="0" w:lastRow="0" w:firstColumn="0" w:lastColumn="0" w:oddVBand="0" w:evenVBand="0" w:oddHBand="1" w:evenHBand="0" w:firstRowFirstColumn="0" w:firstRowLastColumn="0" w:lastRowFirstColumn="0" w:lastRowLastColumn="0"/>
+            </w:pPr>
+            <w:proofErr w:type="spellStart"/>
+            <w:r>
+              <w:t>Auto_increment</w:t>
+            </w:r>
+            <w:proofErr w:type="spellEnd"/>
+          </w:p>
+        </w:tc>
+      </w:tr>
+      <w:tr>
+        <w:tc>
+          <w:tcPr>
+            <w:cnfStyle w:val="001000000000" w:firstRow="0" w:lastRow="0" w:firstColumn="1" w:lastColumn="0" w:oddVBand="0" w:evenVBand="0" w:oddHBand="0" w:evenHBand="0" w:firstRowFirstColumn="0" w:firstRowLastColumn="0" w:lastRowFirstColumn="0" w:lastRowLastColumn="0"/>
+            <w:tcW w:w="3823" w:type="dxa"/>
+          </w:tcPr>
+          <w:p>
+            <w:pPr>
+              <w:rPr>
+                <w:b w:val="0"/>
+                <w:bCs w:val="0"/>
+              </w:rPr>
+            </w:pPr>
+            <w:r>
+              <w:rPr>
+                <w:b w:val="0"/>
+                <w:bCs w:val="0"/>
+              </w:rPr>
+              <w:t>Nom du membre</w:t>
+            </w:r>
+          </w:p>
+        </w:tc>
+        <w:tc>
+          <w:tcPr>
+            <w:tcW w:w="2218" w:type="dxa"/>
+          </w:tcPr>
+          <w:p>
+            <w:pPr>
+              <w:cnfStyle w:val="000000000000" w:firstRow="0" w:lastRow="0" w:firstColumn="0" w:lastColumn="0" w:oddVBand="0" w:evenVBand="0" w:oddHBand="0" w:evenHBand="0" w:firstRowFirstColumn="0" w:firstRowLastColumn="0" w:lastRowFirstColumn="0" w:lastRowLastColumn="0"/>
+            </w:pPr>
+            <w:r>
+              <w:t>Nom</w:t>
+            </w:r>
+          </w:p>
+        </w:tc>
+        <w:tc>
+          <w:tcPr>
+            <w:tcW w:w="3021" w:type="dxa"/>
+          </w:tcPr>
+          <w:p>
+            <w:pPr>
+              <w:cnfStyle w:val="000000000000" w:firstRow="0" w:lastRow="0" w:firstColumn="0" w:lastColumn="0" w:oddVBand="0" w:evenVBand="0" w:oddHBand="0" w:evenHBand="0" w:firstRowFirstColumn="0" w:firstRowLastColumn="0" w:lastRowFirstColumn="0" w:lastRowLastColumn="0"/>
+            </w:pPr>
+            <w:r>
+              <w:t>Varchar</w:t>
+            </w:r>
+          </w:p>
+        </w:tc>
+      </w:tr>
+      <w:tr>
+        <w:trPr>
+          <w:cnfStyle w:val="000000100000" w:firstRow="0" w:lastRow="0" w:firstColumn="0" w:lastColumn="0" w:oddVBand="0" w:evenVBand="0" w:oddHBand="1" w:evenHBand="0" w:firstRowFirstColumn="0" w:firstRowLastColumn="0" w:lastRowFirstColumn="0" w:lastRowLastColumn="0"/>
+        </w:trPr>
+        <w:tc>
+          <w:tcPr>
+            <w:cnfStyle w:val="001000000000" w:firstRow="0" w:lastRow="0" w:firstColumn="1" w:lastColumn="0" w:oddVBand="0" w:evenVBand="0" w:oddHBand="0" w:evenHBand="0" w:firstRowFirstColumn="0" w:firstRowLastColumn="0" w:lastRowFirstColumn="0" w:lastRowLastColumn="0"/>
+            <w:tcW w:w="3823" w:type="dxa"/>
+          </w:tcPr>
+          <w:p>
+            <w:pPr>
+              <w:rPr>
+                <w:b w:val="0"/>
+                <w:bCs w:val="0"/>
+              </w:rPr>
+            </w:pPr>
+            <w:r>
+              <w:rPr>
+                <w:b w:val="0"/>
+                <w:bCs w:val="0"/>
+              </w:rPr>
+              <w:t>Prénom du membre</w:t>
+            </w:r>
+          </w:p>
+        </w:tc>
+        <w:tc>
+          <w:tcPr>
+            <w:tcW w:w="2218" w:type="dxa"/>
+          </w:tcPr>
+          <w:p>
+            <w:pPr>
+              <w:cnfStyle w:val="000000100000" w:firstRow="0" w:lastRow="0" w:firstColumn="0" w:lastColumn="0" w:oddVBand="0" w:evenVBand="0" w:oddHBand="1" w:evenHBand="0" w:firstRowFirstColumn="0" w:firstRowLastColumn="0" w:lastRowFirstColumn="0" w:lastRowLastColumn="0"/>
+            </w:pPr>
+            <w:r>
+              <w:t>Prénom</w:t>
+            </w:r>
+          </w:p>
+        </w:tc>
+        <w:tc>
+          <w:tcPr>
+            <w:tcW w:w="3021" w:type="dxa"/>
+          </w:tcPr>
+          <w:p>
+            <w:pPr>
+              <w:cnfStyle w:val="000000100000" w:firstRow="0" w:lastRow="0" w:firstColumn="0" w:lastColumn="0" w:oddVBand="0" w:evenVBand="0" w:oddHBand="1" w:evenHBand="0" w:firstRowFirstColumn="0" w:firstRowLastColumn="0" w:lastRowFirstColumn="0" w:lastRowLastColumn="0"/>
+            </w:pPr>
+            <w:r>
+              <w:t>Varchar</w:t>
+            </w:r>
+          </w:p>
+        </w:tc>
+      </w:tr>
+      <w:tr>
+        <w:tc>
+          <w:tcPr>
+            <w:cnfStyle w:val="001000000000" w:firstRow="0" w:lastRow="0" w:firstColumn="1" w:lastColumn="0" w:oddVBand="0" w:evenVBand="0" w:oddHBand="0" w:evenHBand="0" w:firstRowFirstColumn="0" w:firstRowLastColumn="0" w:lastRowFirstColumn="0" w:lastRowLastColumn="0"/>
+            <w:tcW w:w="3823" w:type="dxa"/>
+          </w:tcPr>
+          <w:p>
+            <w:pPr>
+              <w:rPr>
+                <w:b w:val="0"/>
+                <w:bCs w:val="0"/>
+              </w:rPr>
+            </w:pPr>
+            <w:r>
+              <w:rPr>
+                <w:b w:val="0"/>
+                <w:bCs w:val="0"/>
+              </w:rPr>
+              <w:t>Mot de passe du membre</w:t>
+            </w:r>
+          </w:p>
+        </w:tc>
+        <w:tc>
+          <w:tcPr>
+            <w:tcW w:w="2218" w:type="dxa"/>
+          </w:tcPr>
+          <w:p>
+            <w:pPr>
+              <w:cnfStyle w:val="000000000000" w:firstRow="0" w:lastRow="0" w:firstColumn="0" w:lastColumn="0" w:oddVBand="0" w:evenVBand="0" w:oddHBand="0" w:evenHBand="0" w:firstRowFirstColumn="0" w:firstRowLastColumn="0" w:lastRowFirstColumn="0" w:lastRowLastColumn="0"/>
+            </w:pPr>
+            <w:proofErr w:type="spellStart"/>
+            <w:r>
+              <w:t>Mot_de_passe</w:t>
+            </w:r>
+            <w:proofErr w:type="spellEnd"/>
+          </w:p>
+        </w:tc>
+        <w:tc>
+          <w:tcPr>
+            <w:tcW w:w="3021" w:type="dxa"/>
+          </w:tcPr>
+          <w:p>
+            <w:pPr>
+              <w:cnfStyle w:val="000000000000" w:firstRow="0" w:lastRow="0" w:firstColumn="0" w:lastColumn="0" w:oddVBand="0" w:evenVBand="0" w:oddHBand="0" w:evenHBand="0" w:firstRowFirstColumn="0" w:firstRowLastColumn="0" w:lastRowFirstColumn="0" w:lastRowLastColumn="0"/>
+            </w:pPr>
+            <w:r>
+              <w:t>Varchar</w:t>
+            </w:r>
+          </w:p>
+        </w:tc>
+      </w:tr>
+      <w:tr>
+        <w:trPr>
+          <w:cnfStyle w:val="000000100000" w:firstRow="0" w:lastRow="0" w:firstColumn="0" w:lastColumn="0" w:oddVBand="0" w:evenVBand="0" w:oddHBand="1" w:evenHBand="0" w:firstRowFirstColumn="0" w:firstRowLastColumn="0" w:lastRowFirstColumn="0" w:lastRowLastColumn="0"/>
+        </w:trPr>
+        <w:tc>
+          <w:tcPr>
+            <w:cnfStyle w:val="001000000000" w:firstRow="0" w:lastRow="0" w:firstColumn="1" w:lastColumn="0" w:oddVBand="0" w:evenVBand="0" w:oddHBand="0" w:evenHBand="0" w:firstRowFirstColumn="0" w:firstRowLastColumn="0" w:lastRowFirstColumn="0" w:lastRowLastColumn="0"/>
+            <w:tcW w:w="3823" w:type="dxa"/>
+          </w:tcPr>
+          <w:p>
+            <w:pPr>
+              <w:rPr>
+                <w:b w:val="0"/>
+                <w:bCs w:val="0"/>
+              </w:rPr>
+            </w:pPr>
+            <w:r>
+              <w:rPr>
+                <w:b w:val="0"/>
+                <w:bCs w:val="0"/>
+              </w:rPr>
+              <w:t>Mail du membre</w:t>
+            </w:r>
+          </w:p>
+        </w:tc>
+        <w:tc>
+          <w:tcPr>
+            <w:tcW w:w="2218" w:type="dxa"/>
+          </w:tcPr>
+          <w:p>
+            <w:pPr>
+              <w:cnfStyle w:val="000000100000" w:firstRow="0" w:lastRow="0" w:firstColumn="0" w:lastColumn="0" w:oddVBand="0" w:evenVBand="0" w:oddHBand="1" w:evenHBand="0" w:firstRowFirstColumn="0" w:firstRowLastColumn="0" w:lastRowFirstColumn="0" w:lastRowLastColumn="0"/>
+            </w:pPr>
+            <w:r>
+              <w:t>Mail</w:t>
+            </w:r>
+          </w:p>
+        </w:tc>
+        <w:tc>
+          <w:tcPr>
+            <w:tcW w:w="3021" w:type="dxa"/>
+          </w:tcPr>
+          <w:p>
+            <w:pPr>
+              <w:cnfStyle w:val="000000100000" w:firstRow="0" w:lastRow="0" w:firstColumn="0" w:lastColumn="0" w:oddVBand="0" w:evenVBand="0" w:oddHBand="1" w:evenHBand="0" w:firstRowFirstColumn="0" w:firstRowLastColumn="0" w:lastRowFirstColumn="0" w:lastRowLastColumn="0"/>
+            </w:pPr>
+            <w:r>
+              <w:t>Varchar</w:t>
+            </w:r>
+          </w:p>
+        </w:tc>
+      </w:tr>
+      <w:tr>
+        <w:tc>
+          <w:tcPr>
+            <w:cnfStyle w:val="001000000000" w:firstRow="0" w:lastRow="0" w:firstColumn="1" w:lastColumn="0" w:oddVBand="0" w:evenVBand="0" w:oddHBand="0" w:evenHBand="0" w:firstRowFirstColumn="0" w:firstRowLastColumn="0" w:lastRowFirstColumn="0" w:lastRowLastColumn="0"/>
+            <w:tcW w:w="3823" w:type="dxa"/>
+          </w:tcPr>
+          <w:p>
+            <w:pPr>
+              <w:rPr>
+                <w:b w:val="0"/>
+                <w:bCs w:val="0"/>
+              </w:rPr>
+            </w:pPr>
+            <w:r>
+              <w:rPr>
+                <w:b w:val="0"/>
+                <w:bCs w:val="0"/>
+              </w:rPr>
+              <w:t>Téléphone du membre</w:t>
+            </w:r>
+          </w:p>
+        </w:tc>
+        <w:tc>
+          <w:tcPr>
+            <w:tcW w:w="2218" w:type="dxa"/>
+          </w:tcPr>
+          <w:p>
+            <w:pPr>
+              <w:cnfStyle w:val="000000000000" w:firstRow="0" w:lastRow="0" w:firstColumn="0" w:lastColumn="0" w:oddVBand="0" w:evenVBand="0" w:oddHBand="0" w:evenHBand="0" w:firstRowFirstColumn="0" w:firstRowLastColumn="0" w:lastRowFirstColumn="0" w:lastRowLastColumn="0"/>
+            </w:pPr>
+            <w:r>
+              <w:t>Tel</w:t>
+            </w:r>
+          </w:p>
+        </w:tc>
+        <w:tc>
+          <w:tcPr>
+            <w:tcW w:w="3021" w:type="dxa"/>
+          </w:tcPr>
+          <w:p>
+            <w:pPr>
+              <w:cnfStyle w:val="000000000000" w:firstRow="0" w:lastRow="0" w:firstColumn="0" w:lastColumn="0" w:oddVBand="0" w:evenVBand="0" w:oddHBand="0" w:evenHBand="0" w:firstRowFirstColumn="0" w:firstRowLastColumn="0" w:lastRowFirstColumn="0" w:lastRowLastColumn="0"/>
+            </w:pPr>
+            <w:r>
+              <w:t>Varchar</w:t>
+            </w:r>
+          </w:p>
+        </w:tc>
+      </w:tr>
+      <w:tr>
+        <w:trPr>
+          <w:cnfStyle w:val="000000100000" w:firstRow="0" w:lastRow="0" w:firstColumn="0" w:lastColumn="0" w:oddVBand="0" w:evenVBand="0" w:oddHBand="1" w:evenHBand="0" w:firstRowFirstColumn="0" w:firstRowLastColumn="0" w:lastRowFirstColumn="0" w:lastRowLastColumn="0"/>
+        </w:trPr>
+        <w:tc>
+          <w:tcPr>
+            <w:cnfStyle w:val="001000000000" w:firstRow="0" w:lastRow="0" w:firstColumn="1" w:lastColumn="0" w:oddVBand="0" w:evenVBand="0" w:oddHBand="0" w:evenHBand="0" w:firstRowFirstColumn="0" w:firstRowLastColumn="0" w:lastRowFirstColumn="0" w:lastRowLastColumn="0"/>
+            <w:tcW w:w="3823" w:type="dxa"/>
+          </w:tcPr>
+          <w:p>
+            <w:pPr>
+              <w:rPr>
+                <w:b w:val="0"/>
+                <w:bCs w:val="0"/>
+              </w:rPr>
+            </w:pPr>
+            <w:r>
+              <w:rPr>
+                <w:b w:val="0"/>
+                <w:bCs w:val="0"/>
+              </w:rPr>
+              <w:t>Statut du profil</w:t>
+            </w:r>
+          </w:p>
+        </w:tc>
+        <w:tc>
+          <w:tcPr>
+            <w:tcW w:w="2218" w:type="dxa"/>
+          </w:tcPr>
+          <w:p>
+            <w:pPr>
+              <w:cnfStyle w:val="000000100000" w:firstRow="0" w:lastRow="0" w:firstColumn="0" w:lastColumn="0" w:oddVBand="0" w:evenVBand="0" w:oddHBand="1" w:evenHBand="0" w:firstRowFirstColumn="0" w:firstRowLastColumn="0" w:lastRowFirstColumn="0" w:lastRowLastColumn="0"/>
+            </w:pPr>
+            <w:proofErr w:type="spellStart"/>
+            <w:proofErr w:type="gramStart"/>
+            <w:r>
+              <w:t>estAdmin</w:t>
+            </w:r>
+            <w:proofErr w:type="spellEnd"/>
+            <w:proofErr w:type="gramEnd"/>
+          </w:p>
+        </w:tc>
+        <w:tc>
+          <w:tcPr>
+            <w:tcW w:w="3021" w:type="dxa"/>
+          </w:tcPr>
+          <w:p>
+            <w:pPr>
+              <w:cnfStyle w:val="000000100000" w:firstRow="0" w:lastRow="0" w:firstColumn="0" w:lastColumn="0" w:oddVBand="0" w:evenVBand="0" w:oddHBand="1" w:evenHBand="0" w:firstRowFirstColumn="0" w:firstRowLastColumn="0" w:lastRowFirstColumn="0" w:lastRowLastColumn="0"/>
+            </w:pPr>
+            <w:proofErr w:type="spellStart"/>
+            <w:r>
+              <w:t>Bool</w:t>
+            </w:r>
+            <w:proofErr w:type="spellEnd"/>
+          </w:p>
+        </w:tc>
+      </w:tr>
+      <w:tr>
+        <w:tc>
+          <w:tcPr>
+            <w:cnfStyle w:val="001000000000" w:firstRow="0" w:lastRow="0" w:firstColumn="1" w:lastColumn="0" w:oddVBand="0" w:evenVBand="0" w:oddHBand="0" w:evenHBand="0" w:firstRowFirstColumn="0" w:firstRowLastColumn="0" w:lastRowFirstColumn="0" w:lastRowLastColumn="0"/>
+            <w:tcW w:w="3823" w:type="dxa"/>
+          </w:tcPr>
+          <w:p>
+            <w:pPr>
+              <w:rPr>
+                <w:b w:val="0"/>
+                <w:bCs w:val="0"/>
+              </w:rPr>
+            </w:pPr>
+            <w:r>
+              <w:rPr>
+                <w:b w:val="0"/>
+                <w:bCs w:val="0"/>
+              </w:rPr>
+              <w:t>Nom du paramètre de configuration</w:t>
+            </w:r>
+          </w:p>
+        </w:tc>
+        <w:tc>
+          <w:tcPr>
+            <w:tcW w:w="2218" w:type="dxa"/>
+          </w:tcPr>
+          <w:p>
+            <w:pPr>
+              <w:cnfStyle w:val="000000000000" w:firstRow="0" w:lastRow="0" w:firstColumn="0" w:lastColumn="0" w:oddVBand="0" w:evenVBand="0" w:oddHBand="0" w:evenHBand="0" w:firstRowFirstColumn="0" w:firstRowLastColumn="0" w:lastRowFirstColumn="0" w:lastRowLastColumn="0"/>
+            </w:pPr>
+            <w:r>
+              <w:t>Clé</w:t>
+            </w:r>
+          </w:p>
+        </w:tc>
+        <w:tc>
+          <w:tcPr>
+            <w:tcW w:w="3021" w:type="dxa"/>
+          </w:tcPr>
+          <w:p>
+            <w:pPr>
+              <w:cnfStyle w:val="000000000000" w:firstRow="0" w:lastRow="0" w:firstColumn="0" w:lastColumn="0" w:oddVBand="0" w:evenVBand="0" w:oddHBand="0" w:evenHBand="0" w:firstRowFirstColumn="0" w:firstRowLastColumn="0" w:lastRowFirstColumn="0" w:lastRowLastColumn="0"/>
+            </w:pPr>
+            <w:r>
+              <w:t>Varchar</w:t>
+            </w:r>
+          </w:p>
+        </w:tc>
+      </w:tr>
+      <w:tr>
+        <w:trPr>
+          <w:cnfStyle w:val="000000100000" w:firstRow="0" w:lastRow="0" w:firstColumn="0" w:lastColumn="0" w:oddVBand="0" w:evenVBand="0" w:oddHBand="1" w:evenHBand="0" w:firstRowFirstColumn="0" w:firstRowLastColumn="0" w:lastRowFirstColumn="0" w:lastRowLastColumn="0"/>
+        </w:trPr>
+        <w:tc>
+          <w:tcPr>
+            <w:cnfStyle w:val="001000000000" w:firstRow="0" w:lastRow="0" w:firstColumn="1" w:lastColumn="0" w:oddVBand="0" w:evenVBand="0" w:oddHBand="0" w:evenHBand="0" w:firstRowFirstColumn="0" w:firstRowLastColumn="0" w:lastRowFirstColumn="0" w:lastRowLastColumn="0"/>
+            <w:tcW w:w="3823" w:type="dxa"/>
+          </w:tcPr>
+          <w:p>
+            <w:pPr>
+              <w:rPr>
+                <w:b w:val="0"/>
+                <w:bCs w:val="0"/>
+              </w:rPr>
+            </w:pPr>
+            <w:r>
+              <w:rPr>
+                <w:b w:val="0"/>
+                <w:bCs w:val="0"/>
+              </w:rPr>
+              <w:t>Valeur du paramètre de configuration</w:t>
+            </w:r>
+          </w:p>
+        </w:tc>
+        <w:tc>
+          <w:tcPr>
+            <w:tcW w:w="2218" w:type="dxa"/>
+          </w:tcPr>
+          <w:p>
+            <w:pPr>
+              <w:cnfStyle w:val="000000100000" w:firstRow="0" w:lastRow="0" w:firstColumn="0" w:lastColumn="0" w:oddVBand="0" w:evenVBand="0" w:oddHBand="1" w:evenHBand="0" w:firstRowFirstColumn="0" w:firstRowLastColumn="0" w:lastRowFirstColumn="0" w:lastRowLastColumn="0"/>
+            </w:pPr>
+            <w:r>
+              <w:t>Valeur</w:t>
+            </w:r>
+          </w:p>
+        </w:tc>
+        <w:tc>
+          <w:tcPr>
+            <w:tcW w:w="3021" w:type="dxa"/>
+          </w:tcPr>
+          <w:p>
+            <w:pPr>
+              <w:cnfStyle w:val="000000100000" w:firstRow="0" w:lastRow="0" w:firstColumn="0" w:lastColumn="0" w:oddVBand="0" w:evenVBand="0" w:oddHBand="1" w:evenHBand="0" w:firstRowFirstColumn="0" w:firstRowLastColumn="0" w:lastRowFirstColumn="0" w:lastRowLastColumn="0"/>
+            </w:pPr>
+            <w:r>
+              <w:t>Varchar</w:t>
             </w:r>
           </w:p>
         </w:tc>
       </w:tr>
     </w:tbl>
+    <w:p/>
+    <w:p/>
+    <w:p/>
+    <w:p/>
+    <w:p/>
     <w:p/>
     <w:p/>
     <w:p/>
@@ -3117,455 +3827,23 @@
           <w:numId w:val="1"/>
         </w:numPr>
       </w:pPr>
-      <w:bookmarkStart w:id="5" w:name="_Toc503302836"/>
+      <w:bookmarkStart w:id="4" w:name="_Toc3899630"/>
       <w:r>
-        <w:t>Schéma architectural</w:t>
+        <w:lastRenderedPageBreak/>
+        <w:t>Diagramme de classe (UML)</w:t>
       </w:r>
+      <w:bookmarkEnd w:id="4"/>
+    </w:p>
+    <w:p>
+      <w:bookmarkStart w:id="5" w:name="_GoBack"/>
       <w:bookmarkEnd w:id="5"/>
     </w:p>
     <w:p/>
     <w:p/>
-    <w:p>
-      <w:r>
-        <w:rPr>
-          <w:noProof/>
-        </w:rPr>
-        <mc:AlternateContent>
-          <mc:Choice Requires="wpg">
-            <w:drawing>
-              <wp:anchor distT="0" distB="0" distL="114300" distR="114300" simplePos="0" relativeHeight="251670528" behindDoc="0" locked="0" layoutInCell="1" allowOverlap="1">
-                <wp:simplePos x="0" y="0"/>
-                <wp:positionH relativeFrom="margin">
-                  <wp:align>left</wp:align>
-                </wp:positionH>
-                <wp:positionV relativeFrom="paragraph">
-                  <wp:posOffset>226530</wp:posOffset>
-                </wp:positionV>
-                <wp:extent cx="5973020" cy="1057275"/>
-                <wp:effectExtent l="0" t="0" r="27940" b="28575"/>
-                <wp:wrapNone/>
-                <wp:docPr id="8" name="Groupe 8"/>
-                <wp:cNvGraphicFramePr/>
-                <a:graphic xmlns:a="http://schemas.openxmlformats.org/drawingml/2006/main">
-                  <a:graphicData uri="http://schemas.microsoft.com/office/word/2010/wordprocessingGroup">
-                    <wpg:wgp>
-                      <wpg:cNvGrpSpPr/>
-                      <wpg:grpSpPr>
-                        <a:xfrm>
-                          <a:off x="0" y="0"/>
-                          <a:ext cx="5973020" cy="1057275"/>
-                          <a:chOff x="0" y="0"/>
-                          <a:chExt cx="5973020" cy="1057275"/>
-                        </a:xfrm>
-                      </wpg:grpSpPr>
-                      <wps:wsp>
-                        <wps:cNvPr id="452" name="Nuage 452"/>
-                        <wps:cNvSpPr/>
-                        <wps:spPr>
-                          <a:xfrm>
-                            <a:off x="1812898" y="262393"/>
-                            <a:ext cx="1063255" cy="723014"/>
-                          </a:xfrm>
-                          <a:prstGeom prst="cloud">
-                            <a:avLst/>
-                          </a:prstGeom>
-                        </wps:spPr>
-                        <wps:style>
-                          <a:lnRef idx="2">
-                            <a:schemeClr val="accent1">
-                              <a:shade val="50000"/>
-                            </a:schemeClr>
-                          </a:lnRef>
-                          <a:fillRef idx="1">
-                            <a:schemeClr val="accent1"/>
-                          </a:fillRef>
-                          <a:effectRef idx="0">
-                            <a:schemeClr val="accent1"/>
-                          </a:effectRef>
-                          <a:fontRef idx="minor">
-                            <a:schemeClr val="lt1"/>
-                          </a:fontRef>
-                        </wps:style>
-                        <wps:txbx>
-                          <w:txbxContent>
-                            <w:p>
-                              <w:pPr>
-                                <w:jc w:val="center"/>
-                              </w:pPr>
-                              <w:r>
-                                <w:t>Internet</w:t>
-                              </w:r>
-                            </w:p>
-                          </w:txbxContent>
-                        </wps:txbx>
-                        <wps:bodyPr rot="0" spcFirstLastPara="0" vertOverflow="overflow" horzOverflow="overflow" vert="horz" wrap="square" lIns="91440" tIns="45720" rIns="91440" bIns="45720" numCol="1" spcCol="0" rtlCol="0" fromWordArt="0" anchor="ctr" anchorCtr="0" forceAA="0" compatLnSpc="1">
-                          <a:prstTxWarp prst="textNoShape">
-                            <a:avLst/>
-                          </a:prstTxWarp>
-                          <a:noAutofit/>
-                        </wps:bodyPr>
-                      </wps:wsp>
-                      <wps:wsp>
-                        <wps:cNvPr id="453" name="Cylindre 453"/>
-                        <wps:cNvSpPr/>
-                        <wps:spPr>
-                          <a:xfrm>
-                            <a:off x="5168348" y="198782"/>
-                            <a:ext cx="804672" cy="781152"/>
-                          </a:xfrm>
-                          <a:prstGeom prst="can">
-                            <a:avLst/>
-                          </a:prstGeom>
-                        </wps:spPr>
-                        <wps:style>
-                          <a:lnRef idx="2">
-                            <a:schemeClr val="accent1">
-                              <a:shade val="50000"/>
-                            </a:schemeClr>
-                          </a:lnRef>
-                          <a:fillRef idx="1">
-                            <a:schemeClr val="accent1"/>
-                          </a:fillRef>
-                          <a:effectRef idx="0">
-                            <a:schemeClr val="accent1"/>
-                          </a:effectRef>
-                          <a:fontRef idx="minor">
-                            <a:schemeClr val="lt1"/>
-                          </a:fontRef>
-                        </wps:style>
-                        <wps:txbx>
-                          <w:txbxContent>
-                            <w:p>
-                              <w:pPr>
-                                <w:jc w:val="center"/>
-                              </w:pPr>
-                              <w:r>
-                                <w:t>Base De Données</w:t>
-                              </w:r>
-                            </w:p>
-                          </w:txbxContent>
-                        </wps:txbx>
-                        <wps:bodyPr rot="0" spcFirstLastPara="0" vertOverflow="overflow" horzOverflow="overflow" vert="horz" wrap="square" lIns="91440" tIns="45720" rIns="91440" bIns="45720" numCol="1" spcCol="0" rtlCol="0" fromWordArt="0" anchor="ctr" anchorCtr="0" forceAA="0" compatLnSpc="1">
-                          <a:prstTxWarp prst="textNoShape">
-                            <a:avLst/>
-                          </a:prstTxWarp>
-                          <a:noAutofit/>
-                        </wps:bodyPr>
-                      </wps:wsp>
-                      <wps:wsp>
-                        <wps:cNvPr id="459" name="Organigramme : Alternative 459"/>
-                        <wps:cNvSpPr/>
-                        <wps:spPr>
-                          <a:xfrm>
-                            <a:off x="0" y="341906"/>
-                            <a:ext cx="1057275" cy="509270"/>
-                          </a:xfrm>
-                          <a:prstGeom prst="flowChartAlternateProcess">
-                            <a:avLst/>
-                          </a:prstGeom>
-                        </wps:spPr>
-                        <wps:style>
-                          <a:lnRef idx="2">
-                            <a:schemeClr val="accent1">
-                              <a:shade val="50000"/>
-                            </a:schemeClr>
-                          </a:lnRef>
-                          <a:fillRef idx="1">
-                            <a:schemeClr val="accent1"/>
-                          </a:fillRef>
-                          <a:effectRef idx="0">
-                            <a:schemeClr val="accent1"/>
-                          </a:effectRef>
-                          <a:fontRef idx="minor">
-                            <a:schemeClr val="lt1"/>
-                          </a:fontRef>
-                        </wps:style>
-                        <wps:txbx>
-                          <w:txbxContent>
-                            <w:p>
-                              <w:pPr>
-                                <w:jc w:val="center"/>
-                              </w:pPr>
-                              <w:r>
-                                <w:t>Utilisateur</w:t>
-                              </w:r>
-                            </w:p>
-                          </w:txbxContent>
-                        </wps:txbx>
-                        <wps:bodyPr rot="0" spcFirstLastPara="0" vertOverflow="overflow" horzOverflow="overflow" vert="horz" wrap="square" lIns="91440" tIns="45720" rIns="91440" bIns="45720" numCol="1" spcCol="0" rtlCol="0" fromWordArt="0" anchor="ctr" anchorCtr="0" forceAA="0" compatLnSpc="1">
-                          <a:prstTxWarp prst="textNoShape">
-                            <a:avLst/>
-                          </a:prstTxWarp>
-                          <a:noAutofit/>
-                        </wps:bodyPr>
-                      </wps:wsp>
-                      <wps:wsp>
-                        <wps:cNvPr id="1" name="Organigramme : Alternative 1"/>
-                        <wps:cNvSpPr/>
-                        <wps:spPr>
-                          <a:xfrm>
-                            <a:off x="3681454" y="0"/>
-                            <a:ext cx="714375" cy="1057275"/>
-                          </a:xfrm>
-                          <a:prstGeom prst="flowChartAlternateProcess">
-                            <a:avLst/>
-                          </a:prstGeom>
-                        </wps:spPr>
-                        <wps:style>
-                          <a:lnRef idx="2">
-                            <a:schemeClr val="accent1">
-                              <a:shade val="50000"/>
-                            </a:schemeClr>
-                          </a:lnRef>
-                          <a:fillRef idx="1">
-                            <a:schemeClr val="accent1"/>
-                          </a:fillRef>
-                          <a:effectRef idx="0">
-                            <a:schemeClr val="accent1"/>
-                          </a:effectRef>
-                          <a:fontRef idx="minor">
-                            <a:schemeClr val="lt1"/>
-                          </a:fontRef>
-                        </wps:style>
-                        <wps:txbx>
-                          <w:txbxContent>
-                            <w:p>
-                              <w:pPr>
-                                <w:jc w:val="center"/>
-                              </w:pPr>
-                              <w:r>
-                                <w:t>Serveur IIS</w:t>
-                              </w:r>
-                            </w:p>
-                          </w:txbxContent>
-                        </wps:txbx>
-                        <wps:bodyPr rot="0" spcFirstLastPara="0" vertOverflow="overflow" horzOverflow="overflow" vert="horz" wrap="square" lIns="91440" tIns="45720" rIns="91440" bIns="45720" numCol="1" spcCol="0" rtlCol="0" fromWordArt="0" anchor="ctr" anchorCtr="0" forceAA="0" compatLnSpc="1">
-                          <a:prstTxWarp prst="textNoShape">
-                            <a:avLst/>
-                          </a:prstTxWarp>
-                          <a:noAutofit/>
-                        </wps:bodyPr>
-                      </wps:wsp>
-                      <wps:wsp>
-                        <wps:cNvPr id="5" name="Connecteur droit avec flèche 5"/>
-                        <wps:cNvCnPr/>
-                        <wps:spPr>
-                          <a:xfrm>
-                            <a:off x="1168842" y="612250"/>
-                            <a:ext cx="581025" cy="0"/>
-                          </a:xfrm>
-                          <a:prstGeom prst="straightConnector1">
-                            <a:avLst/>
-                          </a:prstGeom>
-                          <a:ln>
-                            <a:headEnd type="triangle"/>
-                            <a:tailEnd type="triangle"/>
-                          </a:ln>
-                        </wps:spPr>
-                        <wps:style>
-                          <a:lnRef idx="1">
-                            <a:schemeClr val="accent1"/>
-                          </a:lnRef>
-                          <a:fillRef idx="0">
-                            <a:schemeClr val="accent1"/>
-                          </a:fillRef>
-                          <a:effectRef idx="0">
-                            <a:schemeClr val="accent1"/>
-                          </a:effectRef>
-                          <a:fontRef idx="minor">
-                            <a:schemeClr val="tx1"/>
-                          </a:fontRef>
-                        </wps:style>
-                        <wps:bodyPr/>
-                      </wps:wsp>
-                      <wps:wsp>
-                        <wps:cNvPr id="6" name="Connecteur droit avec flèche 6"/>
-                        <wps:cNvCnPr/>
-                        <wps:spPr>
-                          <a:xfrm>
-                            <a:off x="2997642" y="604299"/>
-                            <a:ext cx="581025" cy="0"/>
-                          </a:xfrm>
-                          <a:prstGeom prst="straightConnector1">
-                            <a:avLst/>
-                          </a:prstGeom>
-                          <a:ln>
-                            <a:headEnd type="triangle"/>
-                            <a:tailEnd type="triangle"/>
-                          </a:ln>
-                        </wps:spPr>
-                        <wps:style>
-                          <a:lnRef idx="1">
-                            <a:schemeClr val="accent1"/>
-                          </a:lnRef>
-                          <a:fillRef idx="0">
-                            <a:schemeClr val="accent1"/>
-                          </a:fillRef>
-                          <a:effectRef idx="0">
-                            <a:schemeClr val="accent1"/>
-                          </a:effectRef>
-                          <a:fontRef idx="minor">
-                            <a:schemeClr val="tx1"/>
-                          </a:fontRef>
-                        </wps:style>
-                        <wps:bodyPr/>
-                      </wps:wsp>
-                      <wps:wsp>
-                        <wps:cNvPr id="7" name="Connecteur droit avec flèche 7"/>
-                        <wps:cNvCnPr/>
-                        <wps:spPr>
-                          <a:xfrm>
-                            <a:off x="4492487" y="596348"/>
-                            <a:ext cx="581025" cy="0"/>
-                          </a:xfrm>
-                          <a:prstGeom prst="straightConnector1">
-                            <a:avLst/>
-                          </a:prstGeom>
-                          <a:ln>
-                            <a:headEnd type="triangle"/>
-                            <a:tailEnd type="triangle"/>
-                          </a:ln>
-                        </wps:spPr>
-                        <wps:style>
-                          <a:lnRef idx="1">
-                            <a:schemeClr val="accent1"/>
-                          </a:lnRef>
-                          <a:fillRef idx="0">
-                            <a:schemeClr val="accent1"/>
-                          </a:fillRef>
-                          <a:effectRef idx="0">
-                            <a:schemeClr val="accent1"/>
-                          </a:effectRef>
-                          <a:fontRef idx="minor">
-                            <a:schemeClr val="tx1"/>
-                          </a:fontRef>
-                        </wps:style>
-                        <wps:bodyPr/>
-                      </wps:wsp>
-                    </wpg:wgp>
-                  </a:graphicData>
-                </a:graphic>
-              </wp:anchor>
-            </w:drawing>
-          </mc:Choice>
-          <mc:Fallback>
-            <w:pict>
-              <v:group id="Groupe 8" o:spid="_x0000_s1027" style="position:absolute;margin-left:0;margin-top:17.85pt;width:470.3pt;height:83.25pt;z-index:251670528;mso-position-horizontal:left;mso-position-horizontal-relative:margin" coordsize="59730,10572" o:gfxdata="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">
-                <v:shape id="Nuage 452" o:spid="_x0000_s1028" style="position:absolute;left:18128;top:2623;width:10633;height:7231;visibility:visible;mso-wrap-style:square;v-text-anchor:middle" coordsize="43200,43200" o:spt="100" o:gfxdata="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" adj="-11796480,,5400" path="m3900,14370c3629,11657,4261,8921,5623,6907,7775,3726,11264,3017,14005,5202,15678,909,19914,22,22456,3432,23097,1683,24328,474,25749,200v1564,-302,3126,570,4084,2281c31215,267,33501,-460,35463,690v1495,876,2567,2710,2855,4886c40046,6218,41422,7998,41982,10318v407,1684,349,3513,-164,5142c43079,17694,43520,20590,43016,23322v-670,3632,-2888,6352,-5612,6882c37391,32471,36658,34621,35395,36101v-1919,2249,-4691,2538,-6840,714c27860,39948,25999,42343,23667,43106v-2748,899,-5616,-633,-7187,-3840c12772,42310,7956,40599,5804,35472,3690,35809,1705,34024,1110,31250,679,29243,1060,27077,2113,25551,619,24354,-213,22057,-5,19704,239,16949,1845,14791,3863,14507v12,-46,25,-91,37,-137xem4693,26177nfc3809,26271,2925,25993,2160,25380t4768,9519nfc6573,35092,6200,35220,5820,35280t10658,3810nfc16211,38544,15987,37961,15810,37350m28827,34751nfc28788,35398,28698,36038,28560,36660m34129,22954nfc36133,24282,37398,27058,37380,30090m41798,15354nfc41473,16386,40978,17302,40350,18030m38324,5426nfc38379,5843,38405,6266,38400,6690m29078,3952nfc29267,3369,29516,2826,29820,2340m22141,4720nfc22218,4238,22339,3771,22500,3330m14000,5192nfc14472,5568,14908,6021,15300,6540m4127,15789nfc4024,15325,3948,14851,3900,14370e" fillcolor="#4472c4 [3204]" strokecolor="#1f3763 [1604]" strokeweight="1pt">
-                  <v:stroke joinstyle="miter"/>
-                  <v:formulas/>
-                  <v:path arrowok="t" o:connecttype="custom" o:connectlocs="115506,438110;53163,424771;170515,584085;143244,590461;405563,654227;389122,625106;709501,581608;702930,613558;839996,384168;920011,503599;1028748,256971;993110,301758;943245,90812;945116,111967;715679,66142;733941,39163;544943,78996;553779,55732;344573,86896;376569,109456;101575,264252;95988,240503" o:connectangles="0,0,0,0,0,0,0,0,0,0,0,0,0,0,0,0,0,0,0,0,0,0" textboxrect="0,0,43200,43200"/>
-                  <v:textbox>
-                    <w:txbxContent>
-                      <w:p>
-                        <w:pPr>
-                          <w:jc w:val="center"/>
-                        </w:pPr>
-                        <w:r>
-                          <w:t>Internet</w:t>
-                        </w:r>
-                      </w:p>
-                    </w:txbxContent>
-                  </v:textbox>
-                </v:shape>
-                <v:shapetype id="_x0000_t22" coordsize="21600,21600" o:spt="22" adj="5400" path="m10800,qx0@1l0@2qy10800,21600,21600@2l21600@1qy10800,xem0@1qy10800@0,21600@1nfe">
-                  <v:formulas>
-                    <v:f eqn="val #0"/>
-                    <v:f eqn="prod #0 1 2"/>
-                    <v:f eqn="sum height 0 @1"/>
-                  </v:formulas>
-                  <v:path o:extrusionok="f" gradientshapeok="t" o:connecttype="custom" o:connectlocs="10800,@0;10800,0;0,10800;10800,21600;21600,10800" o:connectangles="270,270,180,90,0" textboxrect="0,@0,21600,@2"/>
-                  <v:handles>
-                    <v:h position="center,#0" yrange="0,10800"/>
-                  </v:handles>
-                  <o:complex v:ext="view"/>
-                </v:shapetype>
-                <v:shape id="Cylindre 453" o:spid="_x0000_s1029" type="#_x0000_t22" style="position:absolute;left:51683;top:1987;width:8047;height:7812;visibility:visible;mso-wrap-style:square;v-text-anchor:middle" o:gfxdata="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" fillcolor="#4472c4 [3204]" strokecolor="#1f3763 [1604]" strokeweight="1pt">
-                  <v:stroke joinstyle="miter"/>
-                  <v:textbox>
-                    <w:txbxContent>
-                      <w:p>
-                        <w:pPr>
-                          <w:jc w:val="center"/>
-                        </w:pPr>
-                        <w:r>
-                          <w:t>Base De Données</w:t>
-                        </w:r>
-                      </w:p>
-                    </w:txbxContent>
-                  </v:textbox>
-                </v:shape>
-                <v:shapetype id="_x0000_t176" coordsize="21600,21600" o:spt="176" adj="2700" path="m@0,qx0@0l0@2qy@0,21600l@1,21600qx21600@2l21600@0qy@1,xe">
-                  <v:stroke joinstyle="miter"/>
-                  <v:formulas>
-                    <v:f eqn="val #0"/>
-                    <v:f eqn="sum width 0 #0"/>
-                    <v:f eqn="sum height 0 #0"/>
-                    <v:f eqn="prod @0 2929 10000"/>
-                    <v:f eqn="sum width 0 @3"/>
-                    <v:f eqn="sum height 0 @3"/>
-                    <v:f eqn="val width"/>
-                    <v:f eqn="val height"/>
-                    <v:f eqn="prod width 1 2"/>
-                    <v:f eqn="prod height 1 2"/>
-                  </v:formulas>
-                  <v:path gradientshapeok="t" limo="10800,10800" o:connecttype="custom" o:connectlocs="@8,0;0,@9;@8,@7;@6,@9" textboxrect="@3,@3,@4,@5"/>
-                </v:shapetype>
-                <v:shape id="Organigramme : Alternative 459" o:spid="_x0000_s1030" type="#_x0000_t176" style="position:absolute;top:3419;width:10572;height:5092;visibility:visible;mso-wrap-style:square;v-text-anchor:middle" o:gfxdata="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" fillcolor="#4472c4 [3204]" strokecolor="#1f3763 [1604]" strokeweight="1pt">
-                  <v:textbox>
-                    <w:txbxContent>
-                      <w:p>
-                        <w:pPr>
-                          <w:jc w:val="center"/>
-                        </w:pPr>
-                        <w:r>
-                          <w:t>Utilisateur</w:t>
-                        </w:r>
-                      </w:p>
-                    </w:txbxContent>
-                  </v:textbox>
-                </v:shape>
-                <v:shape id="Organigramme : Alternative 1" o:spid="_x0000_s1031" type="#_x0000_t176" style="position:absolute;left:36814;width:7144;height:10572;visibility:visible;mso-wrap-style:square;v-text-anchor:middle" o:gfxdata="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" fillcolor="#4472c4 [3204]" strokecolor="#1f3763 [1604]" strokeweight="1pt">
-                  <v:textbox>
-                    <w:txbxContent>
-                      <w:p>
-                        <w:pPr>
-                          <w:jc w:val="center"/>
-                        </w:pPr>
-                        <w:r>
-                          <w:t>Serveur IIS</w:t>
-                        </w:r>
-                      </w:p>
-                    </w:txbxContent>
-                  </v:textbox>
-                </v:shape>
-                <v:shapetype id="_x0000_t32" coordsize="21600,21600" o:spt="32" o:oned="t" path="m,l21600,21600e" filled="f">
-                  <v:path arrowok="t" fillok="f" o:connecttype="none"/>
-                  <o:lock v:ext="edit" shapetype="t"/>
-                </v:shapetype>
-                <v:shape id="Connecteur droit avec flèche 5" o:spid="_x0000_s1032" type="#_x0000_t32" style="position:absolute;left:11688;top:6122;width:5810;height:0;visibility:visible;mso-wrap-style:square" o:connectortype="straight" o:gfxdata="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" strokecolor="#4472c4 [3204]" strokeweight=".5pt">
-                  <v:stroke startarrow="block" endarrow="block" joinstyle="miter"/>
-                </v:shape>
-                <v:shape id="Connecteur droit avec flèche 6" o:spid="_x0000_s1033" type="#_x0000_t32" style="position:absolute;left:29976;top:6042;width:5810;height:0;visibility:visible;mso-wrap-style:square" o:connectortype="straight" o:gfxdata="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" strokecolor="#4472c4 [3204]" strokeweight=".5pt">
-                  <v:stroke startarrow="block" endarrow="block" joinstyle="miter"/>
-                </v:shape>
-                <v:shape id="Connecteur droit avec flèche 7" o:spid="_x0000_s1034" type="#_x0000_t32" style="position:absolute;left:44924;top:5963;width:5811;height:0;visibility:visible;mso-wrap-style:square" o:connectortype="straight" o:gfxdata="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" strokecolor="#4472c4 [3204]" strokeweight=".5pt">
-                  <v:stroke startarrow="block" endarrow="block" joinstyle="miter"/>
-                </v:shape>
-                <w10:wrap anchorx="margin"/>
-              </v:group>
-            </w:pict>
-          </mc:Fallback>
-        </mc:AlternateContent>
-      </w:r>
-    </w:p>
-    <w:p>
-      <w:bookmarkStart w:id="6" w:name="_GoBack"/>
-      <w:bookmarkEnd w:id="6"/>
-    </w:p>
+    <w:p/>
     <w:sectPr>
-      <w:headerReference w:type="default" r:id="rId11"/>
-      <w:footerReference w:type="default" r:id="rId12"/>
+      <w:headerReference w:type="default" r:id="rId10"/>
+      <w:footerReference w:type="default" r:id="rId11"/>
       <w:pgSz w:w="11906" w:h="16838"/>
       <w:pgMar w:top="1417" w:right="1417" w:bottom="1417" w:left="1417" w:header="708" w:footer="708" w:gutter="0"/>
       <w:pgNumType w:start="0"/>
@@ -3685,52 +3963,6 @@
     <w:pPr>
       <w:pStyle w:val="En-tte"/>
     </w:pPr>
-    <w:r>
-      <w:rPr>
-        <w:noProof/>
-      </w:rPr>
-      <w:drawing>
-        <wp:inline distT="0" distB="0" distL="0" distR="0">
-          <wp:extent cx="382138" cy="377083"/>
-          <wp:effectExtent l="0" t="0" r="0" b="4445"/>
-          <wp:docPr id="450" name="Image 450"/>
-          <wp:cNvGraphicFramePr>
-            <a:graphicFrameLocks xmlns:a="http://schemas.openxmlformats.org/drawingml/2006/main" noChangeAspect="1"/>
-          </wp:cNvGraphicFramePr>
-          <a:graphic xmlns:a="http://schemas.openxmlformats.org/drawingml/2006/main">
-            <a:graphicData uri="http://schemas.openxmlformats.org/drawingml/2006/picture">
-              <pic:pic xmlns:pic="http://schemas.openxmlformats.org/drawingml/2006/picture">
-                <pic:nvPicPr>
-                  <pic:cNvPr id="450" name="wolf.jpg"/>
-                  <pic:cNvPicPr/>
-                </pic:nvPicPr>
-                <pic:blipFill>
-                  <a:blip r:embed="rId1">
-                    <a:extLst>
-                      <a:ext uri="{28A0092B-C50C-407E-A947-70E740481C1C}">
-                        <a14:useLocalDpi xmlns:a14="http://schemas.microsoft.com/office/drawing/2010/main" val="0"/>
-                      </a:ext>
-                    </a:extLst>
-                  </a:blip>
-                  <a:stretch>
-                    <a:fillRect/>
-                  </a:stretch>
-                </pic:blipFill>
-                <pic:spPr>
-                  <a:xfrm>
-                    <a:off x="0" y="0"/>
-                    <a:ext cx="400816" cy="395514"/>
-                  </a:xfrm>
-                  <a:prstGeom prst="rect">
-                    <a:avLst/>
-                  </a:prstGeom>
-                </pic:spPr>
-              </pic:pic>
-            </a:graphicData>
-          </a:graphic>
-        </wp:inline>
-      </w:drawing>
-    </w:r>
   </w:p>
   <w:p>
     <w:pPr>
@@ -3944,11 +4176,103 @@
       </w:pPr>
     </w:lvl>
   </w:abstractNum>
+  <w:abstractNum w:abstractNumId="2" w15:restartNumberingAfterBreak="0">
+    <w:nsid w:val="7A822BCE"/>
+    <w:multiLevelType w:val="hybridMultilevel"/>
+    <w:tmpl w:val="92DEE388"/>
+    <w:lvl w:ilvl="0" w:tplc="040C000F">
+      <w:start w:val="3"/>
+      <w:numFmt w:val="decimal"/>
+      <w:lvlText w:val="%1."/>
+      <w:lvlJc w:val="left"/>
+      <w:pPr>
+        <w:ind w:left="785" w:hanging="360"/>
+      </w:pPr>
+      <w:rPr>
+        <w:rFonts w:hint="default"/>
+      </w:rPr>
+    </w:lvl>
+    <w:lvl w:ilvl="1" w:tplc="040C0019" w:tentative="1">
+      <w:start w:val="1"/>
+      <w:numFmt w:val="lowerLetter"/>
+      <w:lvlText w:val="%2."/>
+      <w:lvlJc w:val="left"/>
+      <w:pPr>
+        <w:ind w:left="1505" w:hanging="360"/>
+      </w:pPr>
+    </w:lvl>
+    <w:lvl w:ilvl="2" w:tplc="040C001B" w:tentative="1">
+      <w:start w:val="1"/>
+      <w:numFmt w:val="lowerRoman"/>
+      <w:lvlText w:val="%3."/>
+      <w:lvlJc w:val="right"/>
+      <w:pPr>
+        <w:ind w:left="2225" w:hanging="180"/>
+      </w:pPr>
+    </w:lvl>
+    <w:lvl w:ilvl="3" w:tplc="040C000F" w:tentative="1">
+      <w:start w:val="1"/>
+      <w:numFmt w:val="decimal"/>
+      <w:lvlText w:val="%4."/>
+      <w:lvlJc w:val="left"/>
+      <w:pPr>
+        <w:ind w:left="2945" w:hanging="360"/>
+      </w:pPr>
+    </w:lvl>
+    <w:lvl w:ilvl="4" w:tplc="040C0019" w:tentative="1">
+      <w:start w:val="1"/>
+      <w:numFmt w:val="lowerLetter"/>
+      <w:lvlText w:val="%5."/>
+      <w:lvlJc w:val="left"/>
+      <w:pPr>
+        <w:ind w:left="3665" w:hanging="360"/>
+      </w:pPr>
+    </w:lvl>
+    <w:lvl w:ilvl="5" w:tplc="040C001B" w:tentative="1">
+      <w:start w:val="1"/>
+      <w:numFmt w:val="lowerRoman"/>
+      <w:lvlText w:val="%6."/>
+      <w:lvlJc w:val="right"/>
+      <w:pPr>
+        <w:ind w:left="4385" w:hanging="180"/>
+      </w:pPr>
+    </w:lvl>
+    <w:lvl w:ilvl="6" w:tplc="040C000F" w:tentative="1">
+      <w:start w:val="1"/>
+      <w:numFmt w:val="decimal"/>
+      <w:lvlText w:val="%7."/>
+      <w:lvlJc w:val="left"/>
+      <w:pPr>
+        <w:ind w:left="5105" w:hanging="360"/>
+      </w:pPr>
+    </w:lvl>
+    <w:lvl w:ilvl="7" w:tplc="040C0019" w:tentative="1">
+      <w:start w:val="1"/>
+      <w:numFmt w:val="lowerLetter"/>
+      <w:lvlText w:val="%8."/>
+      <w:lvlJc w:val="left"/>
+      <w:pPr>
+        <w:ind w:left="5825" w:hanging="360"/>
+      </w:pPr>
+    </w:lvl>
+    <w:lvl w:ilvl="8" w:tplc="040C001B" w:tentative="1">
+      <w:start w:val="1"/>
+      <w:numFmt w:val="lowerRoman"/>
+      <w:lvlText w:val="%9."/>
+      <w:lvlJc w:val="right"/>
+      <w:pPr>
+        <w:ind w:left="6545" w:hanging="180"/>
+      </w:pPr>
+    </w:lvl>
+  </w:abstractNum>
   <w:num w:numId="1">
     <w:abstractNumId w:val="1"/>
   </w:num>
   <w:num w:numId="2">
     <w:abstractNumId w:val="0"/>
+  </w:num>
+  <w:num w:numId="3">
+    <w:abstractNumId w:val="2"/>
   </w:num>
 </w:numbering>
 </file>
@@ -4376,7 +4700,6 @@
   <w:style w:type="character" w:default="1" w:styleId="Policepardfaut">
     <w:name w:val="Default Paragraph Font"/>
     <w:uiPriority w:val="1"/>
-    <w:semiHidden/>
     <w:unhideWhenUsed/>
   </w:style>
   <w:style w:type="table" w:default="1" w:styleId="TableauNormal">
@@ -5285,7 +5608,7 @@
 </file>
 
 <file path=customXml/itemProps1.xml><?xml version="1.0" encoding="utf-8"?>
-<ds:datastoreItem xmlns:ds="http://schemas.openxmlformats.org/officeDocument/2006/customXml" ds:itemID="{B8824952-E0BD-4AB6-8184-9E6E52B4F27D}">
+<ds:datastoreItem xmlns:ds="http://schemas.openxmlformats.org/officeDocument/2006/customXml" ds:itemID="{19A3529D-E669-4307-95D6-BBD68A90CA9C}">
   <ds:schemaRefs>
     <ds:schemaRef ds:uri="http://schemas.openxmlformats.org/officeDocument/2006/bibliography"/>
   </ds:schemaRefs>

</xml_diff>

<commit_message>
Add class diagram (UML) + Add PDF
</commit_message>
<xml_diff>
--- a/Dossier_danalyse_Simon.docx
+++ b/Dossier_danalyse_Simon.docx
@@ -2212,12 +2212,14 @@
         <w:lastRenderedPageBreak/>
         <w:t>Dictionnaire des données</w:t>
       </w:r>
+      <w:bookmarkStart w:id="4" w:name="_GoBack"/>
       <w:bookmarkEnd w:id="3"/>
+      <w:bookmarkEnd w:id="4"/>
     </w:p>
     <w:p/>
     <w:tbl>
       <w:tblPr>
-        <w:tblStyle w:val="TableauGrille4-Accentuation5"/>
+        <w:tblStyle w:val="TableauGrille4-Accentuation6"/>
         <w:tblW w:w="0" w:type="auto"/>
         <w:tblLook w:val="04A0" w:firstRow="1" w:lastRow="0" w:firstColumn="1" w:lastColumn="0" w:noHBand="0" w:noVBand="1"/>
       </w:tblPr>
@@ -2366,8 +2368,16 @@
             <w:pPr>
               <w:cnfStyle w:val="000000000000" w:firstRow="0" w:lastRow="0" w:firstColumn="0" w:lastColumn="0" w:oddVBand="0" w:evenVBand="0" w:oddHBand="0" w:evenHBand="0" w:firstRowFirstColumn="0" w:firstRowLastColumn="0" w:lastRowFirstColumn="0" w:lastRowLastColumn="0"/>
             </w:pPr>
+            <w:proofErr w:type="gramStart"/>
             <w:r>
               <w:t>Varchar</w:t>
+            </w:r>
+            <w:r>
+              <w:t>(</w:t>
+            </w:r>
+            <w:proofErr w:type="gramEnd"/>
+            <w:r>
+              <w:t>50)</w:t>
             </w:r>
           </w:p>
         </w:tc>
@@ -2391,13 +2401,7 @@
               <w:rPr>
                 <w:b w:val="0"/>
               </w:rPr>
-              <w:t>Date de parution</w:t>
-            </w:r>
-            <w:r>
-              <w:rPr>
-                <w:b w:val="0"/>
-              </w:rPr>
-              <w:t xml:space="preserve"> de l’ouvrage</w:t>
+              <w:t>Date de parution de l’ouvrage</w:t>
             </w:r>
           </w:p>
         </w:tc>
@@ -2422,8 +2426,16 @@
             <w:pPr>
               <w:cnfStyle w:val="000000100000" w:firstRow="0" w:lastRow="0" w:firstColumn="0" w:lastColumn="0" w:oddVBand="0" w:evenVBand="0" w:oddHBand="1" w:evenHBand="0" w:firstRowFirstColumn="0" w:firstRowLastColumn="0" w:lastRowFirstColumn="0" w:lastRowLastColumn="0"/>
             </w:pPr>
+            <w:proofErr w:type="gramStart"/>
             <w:r>
               <w:t>Varchar</w:t>
+            </w:r>
+            <w:r>
+              <w:t>(</w:t>
+            </w:r>
+            <w:proofErr w:type="gramEnd"/>
+            <w:r>
+              <w:t>30)</w:t>
             </w:r>
           </w:p>
         </w:tc>
@@ -2444,13 +2456,7 @@
               <w:rPr>
                 <w:b w:val="0"/>
               </w:rPr>
-              <w:t>Genre littéraire</w:t>
-            </w:r>
-            <w:r>
-              <w:rPr>
-                <w:b w:val="0"/>
-              </w:rPr>
-              <w:t xml:space="preserve"> de l’ouvrage</w:t>
+              <w:t>Genre littéraire de l’ouvrage</w:t>
             </w:r>
           </w:p>
         </w:tc>
@@ -2513,39 +2519,41 @@
               <w:rPr>
                 <w:b w:val="0"/>
               </w:rPr>
+              <w:t>Sommaire de l’ouvrage</w:t>
+            </w:r>
+          </w:p>
+        </w:tc>
+        <w:tc>
+          <w:tcPr>
+            <w:tcW w:w="2218" w:type="dxa"/>
+          </w:tcPr>
+          <w:p>
+            <w:pPr>
+              <w:cnfStyle w:val="000000100000" w:firstRow="0" w:lastRow="0" w:firstColumn="0" w:lastColumn="0" w:oddVBand="0" w:evenVBand="0" w:oddHBand="1" w:evenHBand="0" w:firstRowFirstColumn="0" w:firstRowLastColumn="0" w:lastRowFirstColumn="0" w:lastRowLastColumn="0"/>
+            </w:pPr>
+            <w:r>
               <w:t>Sommaire</w:t>
             </w:r>
-            <w:r>
-              <w:rPr>
-                <w:b w:val="0"/>
-              </w:rPr>
-              <w:t xml:space="preserve"> de l’ouvrage</w:t>
-            </w:r>
-          </w:p>
-        </w:tc>
-        <w:tc>
-          <w:tcPr>
-            <w:tcW w:w="2218" w:type="dxa"/>
+          </w:p>
+        </w:tc>
+        <w:tc>
+          <w:tcPr>
+            <w:tcW w:w="3021" w:type="dxa"/>
           </w:tcPr>
           <w:p>
             <w:pPr>
               <w:cnfStyle w:val="000000100000" w:firstRow="0" w:lastRow="0" w:firstColumn="0" w:lastColumn="0" w:oddVBand="0" w:evenVBand="0" w:oddHBand="1" w:evenHBand="0" w:firstRowFirstColumn="0" w:firstRowLastColumn="0" w:lastRowFirstColumn="0" w:lastRowLastColumn="0"/>
             </w:pPr>
-            <w:r>
-              <w:t>Sommaire</w:t>
-            </w:r>
-          </w:p>
-        </w:tc>
-        <w:tc>
-          <w:tcPr>
-            <w:tcW w:w="3021" w:type="dxa"/>
-          </w:tcPr>
-          <w:p>
-            <w:pPr>
-              <w:cnfStyle w:val="000000100000" w:firstRow="0" w:lastRow="0" w:firstColumn="0" w:lastColumn="0" w:oddVBand="0" w:evenVBand="0" w:oddHBand="1" w:evenHBand="0" w:firstRowFirstColumn="0" w:firstRowLastColumn="0" w:lastRowFirstColumn="0" w:lastRowLastColumn="0"/>
-            </w:pPr>
+            <w:proofErr w:type="gramStart"/>
             <w:r>
               <w:t>Varchar</w:t>
+            </w:r>
+            <w:r>
+              <w:t>(</w:t>
+            </w:r>
+            <w:proofErr w:type="gramEnd"/>
+            <w:r>
+              <w:t>200)</w:t>
             </w:r>
           </w:p>
         </w:tc>
@@ -2645,8 +2653,16 @@
             <w:pPr>
               <w:cnfStyle w:val="000000100000" w:firstRow="0" w:lastRow="0" w:firstColumn="0" w:lastColumn="0" w:oddVBand="0" w:evenVBand="0" w:oddHBand="1" w:evenHBand="0" w:firstRowFirstColumn="0" w:firstRowLastColumn="0" w:lastRowFirstColumn="0" w:lastRowLastColumn="0"/>
             </w:pPr>
+            <w:proofErr w:type="gramStart"/>
             <w:r>
               <w:t>Varchar</w:t>
+            </w:r>
+            <w:r>
+              <w:t>(</w:t>
+            </w:r>
+            <w:proofErr w:type="gramEnd"/>
+            <w:r>
+              <w:t>20)</w:t>
             </w:r>
           </w:p>
         </w:tc>
@@ -2692,8 +2708,16 @@
             <w:pPr>
               <w:cnfStyle w:val="000000000000" w:firstRow="0" w:lastRow="0" w:firstColumn="0" w:lastColumn="0" w:oddVBand="0" w:evenVBand="0" w:oddHBand="0" w:evenHBand="0" w:firstRowFirstColumn="0" w:firstRowLastColumn="0" w:lastRowFirstColumn="0" w:lastRowLastColumn="0"/>
             </w:pPr>
+            <w:proofErr w:type="gramStart"/>
             <w:r>
               <w:t>Varchar</w:t>
+            </w:r>
+            <w:r>
+              <w:t>(</w:t>
+            </w:r>
+            <w:proofErr w:type="gramEnd"/>
+            <w:r>
+              <w:t>20)</w:t>
             </w:r>
           </w:p>
         </w:tc>
@@ -2744,6 +2768,7 @@
             <w:pPr>
               <w:cnfStyle w:val="000000100000" w:firstRow="0" w:lastRow="0" w:firstColumn="0" w:lastColumn="0" w:oddVBand="0" w:evenVBand="0" w:oddHBand="1" w:evenHBand="0" w:firstRowFirstColumn="0" w:firstRowLastColumn="0" w:lastRowFirstColumn="0" w:lastRowLastColumn="0"/>
             </w:pPr>
+            <w:proofErr w:type="gramStart"/>
             <w:r>
               <w:t>Var</w:t>
             </w:r>
@@ -2752,6 +2777,13 @@
             </w:r>
             <w:r>
               <w:t>har</w:t>
+            </w:r>
+            <w:r>
+              <w:t>(</w:t>
+            </w:r>
+            <w:proofErr w:type="gramEnd"/>
+            <w:r>
+              <w:t>30)</w:t>
             </w:r>
           </w:p>
         </w:tc>
@@ -2801,8 +2833,16 @@
             <w:pPr>
               <w:cnfStyle w:val="000000000000" w:firstRow="0" w:lastRow="0" w:firstColumn="0" w:lastColumn="0" w:oddVBand="0" w:evenVBand="0" w:oddHBand="0" w:evenHBand="0" w:firstRowFirstColumn="0" w:firstRowLastColumn="0" w:lastRowFirstColumn="0" w:lastRowLastColumn="0"/>
             </w:pPr>
+            <w:proofErr w:type="gramStart"/>
             <w:r>
               <w:t>Varchar</w:t>
+            </w:r>
+            <w:r>
+              <w:t>(</w:t>
+            </w:r>
+            <w:proofErr w:type="gramEnd"/>
+            <w:r>
+              <w:t>30)</w:t>
             </w:r>
           </w:p>
         </w:tc>
@@ -2946,7 +2986,7 @@
                 <w:b w:val="0"/>
                 <w:bCs w:val="0"/>
               </w:rPr>
-              <w:t>ID de l’emprunt</w:t>
+              <w:t>Référence de l’exemplaire</w:t>
             </w:r>
           </w:p>
         </w:tc>
@@ -2958,11 +2998,9 @@
             <w:pPr>
               <w:cnfStyle w:val="000000100000" w:firstRow="0" w:lastRow="0" w:firstColumn="0" w:lastColumn="0" w:oddVBand="0" w:evenVBand="0" w:oddHBand="1" w:evenHBand="0" w:firstRowFirstColumn="0" w:firstRowLastColumn="0" w:lastRowFirstColumn="0" w:lastRowLastColumn="0"/>
             </w:pPr>
-            <w:proofErr w:type="spellStart"/>
-            <w:r>
-              <w:t>Id_emprunt</w:t>
-            </w:r>
-            <w:proofErr w:type="spellEnd"/>
+            <w:r>
+              <w:t>Référence</w:t>
+            </w:r>
           </w:p>
         </w:tc>
         <w:tc>
@@ -2973,11 +3011,14 @@
             <w:pPr>
               <w:cnfStyle w:val="000000100000" w:firstRow="0" w:lastRow="0" w:firstColumn="0" w:lastColumn="0" w:oddVBand="0" w:evenVBand="0" w:oddHBand="1" w:evenHBand="0" w:firstRowFirstColumn="0" w:firstRowLastColumn="0" w:lastRowFirstColumn="0" w:lastRowLastColumn="0"/>
             </w:pPr>
-            <w:proofErr w:type="spellStart"/>
-            <w:r>
-              <w:t>Auto_increment</w:t>
-            </w:r>
-            <w:proofErr w:type="spellEnd"/>
+            <w:proofErr w:type="gramStart"/>
+            <w:r>
+              <w:t>Varchar(</w:t>
+            </w:r>
+            <w:proofErr w:type="gramEnd"/>
+            <w:r>
+              <w:t>30)</w:t>
+            </w:r>
           </w:p>
         </w:tc>
       </w:tr>
@@ -2999,7 +3040,7 @@
                 <w:b w:val="0"/>
                 <w:bCs w:val="0"/>
               </w:rPr>
-              <w:t>Date de l’emprunt</w:t>
+              <w:t>ID de l’emprunt</w:t>
             </w:r>
           </w:p>
         </w:tc>
@@ -3013,7 +3054,7 @@
             </w:pPr>
             <w:proofErr w:type="spellStart"/>
             <w:r>
-              <w:t>Date_emprunt</w:t>
+              <w:t>Id_emprunt</w:t>
             </w:r>
             <w:proofErr w:type="spellEnd"/>
           </w:p>
@@ -3026,9 +3067,11 @@
             <w:pPr>
               <w:cnfStyle w:val="000000000000" w:firstRow="0" w:lastRow="0" w:firstColumn="0" w:lastColumn="0" w:oddVBand="0" w:evenVBand="0" w:oddHBand="0" w:evenHBand="0" w:firstRowFirstColumn="0" w:firstRowLastColumn="0" w:lastRowFirstColumn="0" w:lastRowLastColumn="0"/>
             </w:pPr>
-            <w:r>
-              <w:t>Varchar</w:t>
-            </w:r>
+            <w:proofErr w:type="spellStart"/>
+            <w:r>
+              <w:t>Auto_increment</w:t>
+            </w:r>
+            <w:proofErr w:type="spellEnd"/>
           </w:p>
         </w:tc>
       </w:tr>
@@ -3053,7 +3096,7 @@
                 <w:b w:val="0"/>
                 <w:bCs w:val="0"/>
               </w:rPr>
-              <w:t>Date de retour</w:t>
+              <w:t>Date de l’emprunt</w:t>
             </w:r>
           </w:p>
         </w:tc>
@@ -3067,7 +3110,7 @@
             </w:pPr>
             <w:proofErr w:type="spellStart"/>
             <w:r>
-              <w:t>Date_retour</w:t>
+              <w:t>Date_emprunt</w:t>
             </w:r>
             <w:proofErr w:type="spellEnd"/>
           </w:p>
@@ -3080,8 +3123,16 @@
             <w:pPr>
               <w:cnfStyle w:val="000000100000" w:firstRow="0" w:lastRow="0" w:firstColumn="0" w:lastColumn="0" w:oddVBand="0" w:evenVBand="0" w:oddHBand="1" w:evenHBand="0" w:firstRowFirstColumn="0" w:firstRowLastColumn="0" w:lastRowFirstColumn="0" w:lastRowLastColumn="0"/>
             </w:pPr>
+            <w:proofErr w:type="gramStart"/>
             <w:r>
               <w:t>Varchar</w:t>
+            </w:r>
+            <w:r>
+              <w:t>(</w:t>
+            </w:r>
+            <w:proofErr w:type="gramEnd"/>
+            <w:r>
+              <w:t>30)</w:t>
             </w:r>
           </w:p>
         </w:tc>
@@ -3104,7 +3155,7 @@
                 <w:b w:val="0"/>
                 <w:bCs w:val="0"/>
               </w:rPr>
-              <w:t>ID de l’utilisateur</w:t>
+              <w:t>Date de retour</w:t>
             </w:r>
           </w:p>
         </w:tc>
@@ -3118,7 +3169,7 @@
             </w:pPr>
             <w:proofErr w:type="spellStart"/>
             <w:r>
-              <w:t>Id_Utilisateur</w:t>
+              <w:t>Date_retour</w:t>
             </w:r>
             <w:proofErr w:type="spellEnd"/>
           </w:p>
@@ -3131,11 +3182,17 @@
             <w:pPr>
               <w:cnfStyle w:val="000000000000" w:firstRow="0" w:lastRow="0" w:firstColumn="0" w:lastColumn="0" w:oddVBand="0" w:evenVBand="0" w:oddHBand="0" w:evenHBand="0" w:firstRowFirstColumn="0" w:firstRowLastColumn="0" w:lastRowFirstColumn="0" w:lastRowLastColumn="0"/>
             </w:pPr>
-            <w:proofErr w:type="spellStart"/>
-            <w:r>
-              <w:t>Auto_increment</w:t>
-            </w:r>
-            <w:proofErr w:type="spellEnd"/>
+            <w:proofErr w:type="gramStart"/>
+            <w:r>
+              <w:t>Varchar</w:t>
+            </w:r>
+            <w:r>
+              <w:t>(</w:t>
+            </w:r>
+            <w:proofErr w:type="gramEnd"/>
+            <w:r>
+              <w:t>30)</w:t>
+            </w:r>
           </w:p>
         </w:tc>
       </w:tr>
@@ -3160,7 +3217,7 @@
                 <w:b w:val="0"/>
                 <w:bCs w:val="0"/>
               </w:rPr>
-              <w:t>Nom de l’utilisateur</w:t>
+              <w:t>ID de l’utilisateur</w:t>
             </w:r>
           </w:p>
         </w:tc>
@@ -3172,9 +3229,11 @@
             <w:pPr>
               <w:cnfStyle w:val="000000100000" w:firstRow="0" w:lastRow="0" w:firstColumn="0" w:lastColumn="0" w:oddVBand="0" w:evenVBand="0" w:oddHBand="1" w:evenHBand="0" w:firstRowFirstColumn="0" w:firstRowLastColumn="0" w:lastRowFirstColumn="0" w:lastRowLastColumn="0"/>
             </w:pPr>
-            <w:r>
-              <w:t>Nom</w:t>
-            </w:r>
+            <w:proofErr w:type="spellStart"/>
+            <w:r>
+              <w:t>Id_Utilisateur</w:t>
+            </w:r>
+            <w:proofErr w:type="spellEnd"/>
           </w:p>
         </w:tc>
         <w:tc>
@@ -3185,9 +3244,11 @@
             <w:pPr>
               <w:cnfStyle w:val="000000100000" w:firstRow="0" w:lastRow="0" w:firstColumn="0" w:lastColumn="0" w:oddVBand="0" w:evenVBand="0" w:oddHBand="1" w:evenHBand="0" w:firstRowFirstColumn="0" w:firstRowLastColumn="0" w:lastRowFirstColumn="0" w:lastRowLastColumn="0"/>
             </w:pPr>
-            <w:r>
-              <w:t>Varchar</w:t>
-            </w:r>
+            <w:proofErr w:type="spellStart"/>
+            <w:r>
+              <w:t>Auto_increment</w:t>
+            </w:r>
+            <w:proofErr w:type="spellEnd"/>
           </w:p>
         </w:tc>
       </w:tr>
@@ -3209,7 +3270,7 @@
                 <w:b w:val="0"/>
                 <w:bCs w:val="0"/>
               </w:rPr>
-              <w:t>Prénom de l’utilisateur</w:t>
+              <w:t>Nom de l’utilisateur</w:t>
             </w:r>
           </w:p>
         </w:tc>
@@ -3222,7 +3283,7 @@
               <w:cnfStyle w:val="000000000000" w:firstRow="0" w:lastRow="0" w:firstColumn="0" w:lastColumn="0" w:oddVBand="0" w:evenVBand="0" w:oddHBand="0" w:evenHBand="0" w:firstRowFirstColumn="0" w:firstRowLastColumn="0" w:lastRowFirstColumn="0" w:lastRowLastColumn="0"/>
             </w:pPr>
             <w:r>
-              <w:t>Prénom</w:t>
+              <w:t>Nom</w:t>
             </w:r>
           </w:p>
         </w:tc>
@@ -3234,8 +3295,16 @@
             <w:pPr>
               <w:cnfStyle w:val="000000000000" w:firstRow="0" w:lastRow="0" w:firstColumn="0" w:lastColumn="0" w:oddVBand="0" w:evenVBand="0" w:oddHBand="0" w:evenHBand="0" w:firstRowFirstColumn="0" w:firstRowLastColumn="0" w:lastRowFirstColumn="0" w:lastRowLastColumn="0"/>
             </w:pPr>
+            <w:proofErr w:type="gramStart"/>
             <w:r>
               <w:t>Varchar</w:t>
+            </w:r>
+            <w:r>
+              <w:t>(</w:t>
+            </w:r>
+            <w:proofErr w:type="gramEnd"/>
+            <w:r>
+              <w:t>20)</w:t>
             </w:r>
           </w:p>
         </w:tc>
@@ -3261,7 +3330,7 @@
                 <w:b w:val="0"/>
                 <w:bCs w:val="0"/>
               </w:rPr>
-              <w:t>Mail de l’utilisateur</w:t>
+              <w:t>Prénom de l’utilisateur</w:t>
             </w:r>
           </w:p>
         </w:tc>
@@ -3274,7 +3343,7 @@
               <w:cnfStyle w:val="000000100000" w:firstRow="0" w:lastRow="0" w:firstColumn="0" w:lastColumn="0" w:oddVBand="0" w:evenVBand="0" w:oddHBand="1" w:evenHBand="0" w:firstRowFirstColumn="0" w:firstRowLastColumn="0" w:lastRowFirstColumn="0" w:lastRowLastColumn="0"/>
             </w:pPr>
             <w:r>
-              <w:t>Mail</w:t>
+              <w:t>Prénom</w:t>
             </w:r>
           </w:p>
         </w:tc>
@@ -3286,8 +3355,16 @@
             <w:pPr>
               <w:cnfStyle w:val="000000100000" w:firstRow="0" w:lastRow="0" w:firstColumn="0" w:lastColumn="0" w:oddVBand="0" w:evenVBand="0" w:oddHBand="1" w:evenHBand="0" w:firstRowFirstColumn="0" w:firstRowLastColumn="0" w:lastRowFirstColumn="0" w:lastRowLastColumn="0"/>
             </w:pPr>
+            <w:proofErr w:type="gramStart"/>
             <w:r>
               <w:t>Varchar</w:t>
+            </w:r>
+            <w:r>
+              <w:t>(</w:t>
+            </w:r>
+            <w:proofErr w:type="gramEnd"/>
+            <w:r>
+              <w:t>20)</w:t>
             </w:r>
           </w:p>
         </w:tc>
@@ -3310,7 +3387,7 @@
                 <w:b w:val="0"/>
                 <w:bCs w:val="0"/>
               </w:rPr>
-              <w:t>Téléphone de l’utilisateur</w:t>
+              <w:t>Mail de l’utilisateur</w:t>
             </w:r>
           </w:p>
         </w:tc>
@@ -3323,7 +3400,7 @@
               <w:cnfStyle w:val="000000000000" w:firstRow="0" w:lastRow="0" w:firstColumn="0" w:lastColumn="0" w:oddVBand="0" w:evenVBand="0" w:oddHBand="0" w:evenHBand="0" w:firstRowFirstColumn="0" w:firstRowLastColumn="0" w:lastRowFirstColumn="0" w:lastRowLastColumn="0"/>
             </w:pPr>
             <w:r>
-              <w:t>Tel</w:t>
+              <w:t>Mail</w:t>
             </w:r>
           </w:p>
         </w:tc>
@@ -3335,8 +3412,16 @@
             <w:pPr>
               <w:cnfStyle w:val="000000000000" w:firstRow="0" w:lastRow="0" w:firstColumn="0" w:lastColumn="0" w:oddVBand="0" w:evenVBand="0" w:oddHBand="0" w:evenHBand="0" w:firstRowFirstColumn="0" w:firstRowLastColumn="0" w:lastRowFirstColumn="0" w:lastRowLastColumn="0"/>
             </w:pPr>
+            <w:proofErr w:type="gramStart"/>
             <w:r>
               <w:t>Varchar</w:t>
+            </w:r>
+            <w:r>
+              <w:t>(</w:t>
+            </w:r>
+            <w:proofErr w:type="gramEnd"/>
+            <w:r>
+              <w:t>50)</w:t>
             </w:r>
           </w:p>
         </w:tc>
@@ -3362,7 +3447,7 @@
                 <w:b w:val="0"/>
                 <w:bCs w:val="0"/>
               </w:rPr>
-              <w:t>ID du membre</w:t>
+              <w:t>Téléphone de l’utilisateur</w:t>
             </w:r>
           </w:p>
         </w:tc>
@@ -3374,11 +3459,9 @@
             <w:pPr>
               <w:cnfStyle w:val="000000100000" w:firstRow="0" w:lastRow="0" w:firstColumn="0" w:lastColumn="0" w:oddVBand="0" w:evenVBand="0" w:oddHBand="1" w:evenHBand="0" w:firstRowFirstColumn="0" w:firstRowLastColumn="0" w:lastRowFirstColumn="0" w:lastRowLastColumn="0"/>
             </w:pPr>
-            <w:proofErr w:type="spellStart"/>
-            <w:r>
-              <w:t>Id_Membre</w:t>
-            </w:r>
-            <w:proofErr w:type="spellEnd"/>
+            <w:r>
+              <w:t>Tel</w:t>
+            </w:r>
           </w:p>
         </w:tc>
         <w:tc>
@@ -3389,11 +3472,17 @@
             <w:pPr>
               <w:cnfStyle w:val="000000100000" w:firstRow="0" w:lastRow="0" w:firstColumn="0" w:lastColumn="0" w:oddVBand="0" w:evenVBand="0" w:oddHBand="1" w:evenHBand="0" w:firstRowFirstColumn="0" w:firstRowLastColumn="0" w:lastRowFirstColumn="0" w:lastRowLastColumn="0"/>
             </w:pPr>
-            <w:proofErr w:type="spellStart"/>
-            <w:r>
-              <w:t>Auto_increment</w:t>
-            </w:r>
-            <w:proofErr w:type="spellEnd"/>
+            <w:proofErr w:type="gramStart"/>
+            <w:r>
+              <w:t>Varchar</w:t>
+            </w:r>
+            <w:r>
+              <w:t>(</w:t>
+            </w:r>
+            <w:proofErr w:type="gramEnd"/>
+            <w:r>
+              <w:t>20)</w:t>
+            </w:r>
           </w:p>
         </w:tc>
       </w:tr>
@@ -3415,7 +3504,7 @@
                 <w:b w:val="0"/>
                 <w:bCs w:val="0"/>
               </w:rPr>
-              <w:t>Nom du membre</w:t>
+              <w:t>ID du membre</w:t>
             </w:r>
           </w:p>
         </w:tc>
@@ -3427,9 +3516,11 @@
             <w:pPr>
               <w:cnfStyle w:val="000000000000" w:firstRow="0" w:lastRow="0" w:firstColumn="0" w:lastColumn="0" w:oddVBand="0" w:evenVBand="0" w:oddHBand="0" w:evenHBand="0" w:firstRowFirstColumn="0" w:firstRowLastColumn="0" w:lastRowFirstColumn="0" w:lastRowLastColumn="0"/>
             </w:pPr>
-            <w:r>
-              <w:t>Nom</w:t>
-            </w:r>
+            <w:proofErr w:type="spellStart"/>
+            <w:r>
+              <w:t>Id_Membre</w:t>
+            </w:r>
+            <w:proofErr w:type="spellEnd"/>
           </w:p>
         </w:tc>
         <w:tc>
@@ -3440,9 +3531,11 @@
             <w:pPr>
               <w:cnfStyle w:val="000000000000" w:firstRow="0" w:lastRow="0" w:firstColumn="0" w:lastColumn="0" w:oddVBand="0" w:evenVBand="0" w:oddHBand="0" w:evenHBand="0" w:firstRowFirstColumn="0" w:firstRowLastColumn="0" w:lastRowFirstColumn="0" w:lastRowLastColumn="0"/>
             </w:pPr>
-            <w:r>
-              <w:t>Varchar</w:t>
-            </w:r>
+            <w:proofErr w:type="spellStart"/>
+            <w:r>
+              <w:t>Auto_increment</w:t>
+            </w:r>
+            <w:proofErr w:type="spellEnd"/>
           </w:p>
         </w:tc>
       </w:tr>
@@ -3467,7 +3560,7 @@
                 <w:b w:val="0"/>
                 <w:bCs w:val="0"/>
               </w:rPr>
-              <w:t>Prénom du membre</w:t>
+              <w:t>Nom du membre</w:t>
             </w:r>
           </w:p>
         </w:tc>
@@ -3480,7 +3573,7 @@
               <w:cnfStyle w:val="000000100000" w:firstRow="0" w:lastRow="0" w:firstColumn="0" w:lastColumn="0" w:oddVBand="0" w:evenVBand="0" w:oddHBand="1" w:evenHBand="0" w:firstRowFirstColumn="0" w:firstRowLastColumn="0" w:lastRowFirstColumn="0" w:lastRowLastColumn="0"/>
             </w:pPr>
             <w:r>
-              <w:t>Prénom</w:t>
+              <w:t>Nom</w:t>
             </w:r>
           </w:p>
         </w:tc>
@@ -3492,8 +3585,16 @@
             <w:pPr>
               <w:cnfStyle w:val="000000100000" w:firstRow="0" w:lastRow="0" w:firstColumn="0" w:lastColumn="0" w:oddVBand="0" w:evenVBand="0" w:oddHBand="1" w:evenHBand="0" w:firstRowFirstColumn="0" w:firstRowLastColumn="0" w:lastRowFirstColumn="0" w:lastRowLastColumn="0"/>
             </w:pPr>
+            <w:proofErr w:type="gramStart"/>
             <w:r>
               <w:t>Varchar</w:t>
+            </w:r>
+            <w:r>
+              <w:t>(</w:t>
+            </w:r>
+            <w:proofErr w:type="gramEnd"/>
+            <w:r>
+              <w:t>20)</w:t>
             </w:r>
           </w:p>
         </w:tc>
@@ -3516,7 +3617,7 @@
                 <w:b w:val="0"/>
                 <w:bCs w:val="0"/>
               </w:rPr>
-              <w:t>Mot de passe du membre</w:t>
+              <w:t>Prénom du membre</w:t>
             </w:r>
           </w:p>
         </w:tc>
@@ -3528,11 +3629,9 @@
             <w:pPr>
               <w:cnfStyle w:val="000000000000" w:firstRow="0" w:lastRow="0" w:firstColumn="0" w:lastColumn="0" w:oddVBand="0" w:evenVBand="0" w:oddHBand="0" w:evenHBand="0" w:firstRowFirstColumn="0" w:firstRowLastColumn="0" w:lastRowFirstColumn="0" w:lastRowLastColumn="0"/>
             </w:pPr>
-            <w:proofErr w:type="spellStart"/>
-            <w:r>
-              <w:t>Mot_de_passe</w:t>
-            </w:r>
-            <w:proofErr w:type="spellEnd"/>
+            <w:r>
+              <w:t>Prénom</w:t>
+            </w:r>
           </w:p>
         </w:tc>
         <w:tc>
@@ -3543,8 +3642,16 @@
             <w:pPr>
               <w:cnfStyle w:val="000000000000" w:firstRow="0" w:lastRow="0" w:firstColumn="0" w:lastColumn="0" w:oddVBand="0" w:evenVBand="0" w:oddHBand="0" w:evenHBand="0" w:firstRowFirstColumn="0" w:firstRowLastColumn="0" w:lastRowFirstColumn="0" w:lastRowLastColumn="0"/>
             </w:pPr>
+            <w:proofErr w:type="gramStart"/>
             <w:r>
               <w:t>Varchar</w:t>
+            </w:r>
+            <w:r>
+              <w:t>(</w:t>
+            </w:r>
+            <w:proofErr w:type="gramEnd"/>
+            <w:r>
+              <w:t>20)</w:t>
             </w:r>
           </w:p>
         </w:tc>
@@ -3570,7 +3677,7 @@
                 <w:b w:val="0"/>
                 <w:bCs w:val="0"/>
               </w:rPr>
-              <w:t>Mail du membre</w:t>
+              <w:t>Mot de passe du membre</w:t>
             </w:r>
           </w:p>
         </w:tc>
@@ -3582,9 +3689,11 @@
             <w:pPr>
               <w:cnfStyle w:val="000000100000" w:firstRow="0" w:lastRow="0" w:firstColumn="0" w:lastColumn="0" w:oddVBand="0" w:evenVBand="0" w:oddHBand="1" w:evenHBand="0" w:firstRowFirstColumn="0" w:firstRowLastColumn="0" w:lastRowFirstColumn="0" w:lastRowLastColumn="0"/>
             </w:pPr>
-            <w:r>
-              <w:t>Mail</w:t>
-            </w:r>
+            <w:proofErr w:type="spellStart"/>
+            <w:r>
+              <w:t>Mot_de_passe</w:t>
+            </w:r>
+            <w:proofErr w:type="spellEnd"/>
           </w:p>
         </w:tc>
         <w:tc>
@@ -3595,8 +3704,16 @@
             <w:pPr>
               <w:cnfStyle w:val="000000100000" w:firstRow="0" w:lastRow="0" w:firstColumn="0" w:lastColumn="0" w:oddVBand="0" w:evenVBand="0" w:oddHBand="1" w:evenHBand="0" w:firstRowFirstColumn="0" w:firstRowLastColumn="0" w:lastRowFirstColumn="0" w:lastRowLastColumn="0"/>
             </w:pPr>
+            <w:proofErr w:type="gramStart"/>
             <w:r>
               <w:t>Varchar</w:t>
+            </w:r>
+            <w:r>
+              <w:t>(</w:t>
+            </w:r>
+            <w:proofErr w:type="gramEnd"/>
+            <w:r>
+              <w:t>64)</w:t>
             </w:r>
           </w:p>
         </w:tc>
@@ -3619,7 +3736,7 @@
                 <w:b w:val="0"/>
                 <w:bCs w:val="0"/>
               </w:rPr>
-              <w:t>Téléphone du membre</w:t>
+              <w:t>Mail du membre</w:t>
             </w:r>
           </w:p>
         </w:tc>
@@ -3632,7 +3749,7 @@
               <w:cnfStyle w:val="000000000000" w:firstRow="0" w:lastRow="0" w:firstColumn="0" w:lastColumn="0" w:oddVBand="0" w:evenVBand="0" w:oddHBand="0" w:evenHBand="0" w:firstRowFirstColumn="0" w:firstRowLastColumn="0" w:lastRowFirstColumn="0" w:lastRowLastColumn="0"/>
             </w:pPr>
             <w:r>
-              <w:t>Tel</w:t>
+              <w:t>Mail</w:t>
             </w:r>
           </w:p>
         </w:tc>
@@ -3644,8 +3761,16 @@
             <w:pPr>
               <w:cnfStyle w:val="000000000000" w:firstRow="0" w:lastRow="0" w:firstColumn="0" w:lastColumn="0" w:oddVBand="0" w:evenVBand="0" w:oddHBand="0" w:evenHBand="0" w:firstRowFirstColumn="0" w:firstRowLastColumn="0" w:lastRowFirstColumn="0" w:lastRowLastColumn="0"/>
             </w:pPr>
+            <w:proofErr w:type="gramStart"/>
             <w:r>
               <w:t>Varchar</w:t>
+            </w:r>
+            <w:r>
+              <w:t>(</w:t>
+            </w:r>
+            <w:proofErr w:type="gramEnd"/>
+            <w:r>
+              <w:t>50)</w:t>
             </w:r>
           </w:p>
         </w:tc>
@@ -3671,6 +3796,63 @@
                 <w:b w:val="0"/>
                 <w:bCs w:val="0"/>
               </w:rPr>
+              <w:t>Téléphone du membre</w:t>
+            </w:r>
+          </w:p>
+        </w:tc>
+        <w:tc>
+          <w:tcPr>
+            <w:tcW w:w="2218" w:type="dxa"/>
+          </w:tcPr>
+          <w:p>
+            <w:pPr>
+              <w:cnfStyle w:val="000000100000" w:firstRow="0" w:lastRow="0" w:firstColumn="0" w:lastColumn="0" w:oddVBand="0" w:evenVBand="0" w:oddHBand="1" w:evenHBand="0" w:firstRowFirstColumn="0" w:firstRowLastColumn="0" w:lastRowFirstColumn="0" w:lastRowLastColumn="0"/>
+            </w:pPr>
+            <w:r>
+              <w:t>Tel</w:t>
+            </w:r>
+          </w:p>
+        </w:tc>
+        <w:tc>
+          <w:tcPr>
+            <w:tcW w:w="3021" w:type="dxa"/>
+          </w:tcPr>
+          <w:p>
+            <w:pPr>
+              <w:cnfStyle w:val="000000100000" w:firstRow="0" w:lastRow="0" w:firstColumn="0" w:lastColumn="0" w:oddVBand="0" w:evenVBand="0" w:oddHBand="1" w:evenHBand="0" w:firstRowFirstColumn="0" w:firstRowLastColumn="0" w:lastRowFirstColumn="0" w:lastRowLastColumn="0"/>
+            </w:pPr>
+            <w:proofErr w:type="gramStart"/>
+            <w:r>
+              <w:t>Varchar</w:t>
+            </w:r>
+            <w:r>
+              <w:t>(</w:t>
+            </w:r>
+            <w:proofErr w:type="gramEnd"/>
+            <w:r>
+              <w:t>20)</w:t>
+            </w:r>
+          </w:p>
+        </w:tc>
+      </w:tr>
+      <w:tr>
+        <w:tc>
+          <w:tcPr>
+            <w:cnfStyle w:val="001000000000" w:firstRow="0" w:lastRow="0" w:firstColumn="1" w:lastColumn="0" w:oddVBand="0" w:evenVBand="0" w:oddHBand="0" w:evenHBand="0" w:firstRowFirstColumn="0" w:firstRowLastColumn="0" w:lastRowFirstColumn="0" w:lastRowLastColumn="0"/>
+            <w:tcW w:w="3823" w:type="dxa"/>
+          </w:tcPr>
+          <w:p>
+            <w:pPr>
+              <w:rPr>
+                <w:b w:val="0"/>
+                <w:bCs w:val="0"/>
+              </w:rPr>
+            </w:pPr>
+            <w:r>
+              <w:rPr>
+                <w:b w:val="0"/>
+                <w:bCs w:val="0"/>
+              </w:rPr>
               <w:t>Statut du profil</w:t>
             </w:r>
           </w:p>
@@ -3681,7 +3863,7 @@
           </w:tcPr>
           <w:p>
             <w:pPr>
-              <w:cnfStyle w:val="000000100000" w:firstRow="0" w:lastRow="0" w:firstColumn="0" w:lastColumn="0" w:oddVBand="0" w:evenVBand="0" w:oddHBand="1" w:evenHBand="0" w:firstRowFirstColumn="0" w:firstRowLastColumn="0" w:lastRowFirstColumn="0" w:lastRowLastColumn="0"/>
+              <w:cnfStyle w:val="000000000000" w:firstRow="0" w:lastRow="0" w:firstColumn="0" w:lastColumn="0" w:oddVBand="0" w:evenVBand="0" w:oddHBand="0" w:evenHBand="0" w:firstRowFirstColumn="0" w:firstRowLastColumn="0" w:lastRowFirstColumn="0" w:lastRowLastColumn="0"/>
             </w:pPr>
             <w:proofErr w:type="spellStart"/>
             <w:proofErr w:type="gramStart"/>
@@ -3698,62 +3880,13 @@
           </w:tcPr>
           <w:p>
             <w:pPr>
-              <w:cnfStyle w:val="000000100000" w:firstRow="0" w:lastRow="0" w:firstColumn="0" w:lastColumn="0" w:oddVBand="0" w:evenVBand="0" w:oddHBand="1" w:evenHBand="0" w:firstRowFirstColumn="0" w:firstRowLastColumn="0" w:lastRowFirstColumn="0" w:lastRowLastColumn="0"/>
+              <w:cnfStyle w:val="000000000000" w:firstRow="0" w:lastRow="0" w:firstColumn="0" w:lastColumn="0" w:oddVBand="0" w:evenVBand="0" w:oddHBand="0" w:evenHBand="0" w:firstRowFirstColumn="0" w:firstRowLastColumn="0" w:lastRowFirstColumn="0" w:lastRowLastColumn="0"/>
             </w:pPr>
             <w:proofErr w:type="spellStart"/>
             <w:r>
               <w:t>Bool</w:t>
             </w:r>
             <w:proofErr w:type="spellEnd"/>
-          </w:p>
-        </w:tc>
-      </w:tr>
-      <w:tr>
-        <w:tc>
-          <w:tcPr>
-            <w:cnfStyle w:val="001000000000" w:firstRow="0" w:lastRow="0" w:firstColumn="1" w:lastColumn="0" w:oddVBand="0" w:evenVBand="0" w:oddHBand="0" w:evenHBand="0" w:firstRowFirstColumn="0" w:firstRowLastColumn="0" w:lastRowFirstColumn="0" w:lastRowLastColumn="0"/>
-            <w:tcW w:w="3823" w:type="dxa"/>
-          </w:tcPr>
-          <w:p>
-            <w:pPr>
-              <w:rPr>
-                <w:b w:val="0"/>
-                <w:bCs w:val="0"/>
-              </w:rPr>
-            </w:pPr>
-            <w:r>
-              <w:rPr>
-                <w:b w:val="0"/>
-                <w:bCs w:val="0"/>
-              </w:rPr>
-              <w:t>Nom du paramètre de configuration</w:t>
-            </w:r>
-          </w:p>
-        </w:tc>
-        <w:tc>
-          <w:tcPr>
-            <w:tcW w:w="2218" w:type="dxa"/>
-          </w:tcPr>
-          <w:p>
-            <w:pPr>
-              <w:cnfStyle w:val="000000000000" w:firstRow="0" w:lastRow="0" w:firstColumn="0" w:lastColumn="0" w:oddVBand="0" w:evenVBand="0" w:oddHBand="0" w:evenHBand="0" w:firstRowFirstColumn="0" w:firstRowLastColumn="0" w:lastRowFirstColumn="0" w:lastRowLastColumn="0"/>
-            </w:pPr>
-            <w:r>
-              <w:t>Clé</w:t>
-            </w:r>
-          </w:p>
-        </w:tc>
-        <w:tc>
-          <w:tcPr>
-            <w:tcW w:w="3021" w:type="dxa"/>
-          </w:tcPr>
-          <w:p>
-            <w:pPr>
-              <w:cnfStyle w:val="000000000000" w:firstRow="0" w:lastRow="0" w:firstColumn="0" w:lastColumn="0" w:oddVBand="0" w:evenVBand="0" w:oddHBand="0" w:evenHBand="0" w:firstRowFirstColumn="0" w:firstRowLastColumn="0" w:lastRowFirstColumn="0" w:lastRowLastColumn="0"/>
-            </w:pPr>
-            <w:r>
-              <w:t>Varchar</w:t>
-            </w:r>
           </w:p>
         </w:tc>
       </w:tr>
@@ -3778,6 +3911,63 @@
                 <w:b w:val="0"/>
                 <w:bCs w:val="0"/>
               </w:rPr>
+              <w:t>Nom du paramètre de configuration</w:t>
+            </w:r>
+          </w:p>
+        </w:tc>
+        <w:tc>
+          <w:tcPr>
+            <w:tcW w:w="2218" w:type="dxa"/>
+          </w:tcPr>
+          <w:p>
+            <w:pPr>
+              <w:cnfStyle w:val="000000100000" w:firstRow="0" w:lastRow="0" w:firstColumn="0" w:lastColumn="0" w:oddVBand="0" w:evenVBand="0" w:oddHBand="1" w:evenHBand="0" w:firstRowFirstColumn="0" w:firstRowLastColumn="0" w:lastRowFirstColumn="0" w:lastRowLastColumn="0"/>
+            </w:pPr>
+            <w:r>
+              <w:t>Clé</w:t>
+            </w:r>
+          </w:p>
+        </w:tc>
+        <w:tc>
+          <w:tcPr>
+            <w:tcW w:w="3021" w:type="dxa"/>
+          </w:tcPr>
+          <w:p>
+            <w:pPr>
+              <w:cnfStyle w:val="000000100000" w:firstRow="0" w:lastRow="0" w:firstColumn="0" w:lastColumn="0" w:oddVBand="0" w:evenVBand="0" w:oddHBand="1" w:evenHBand="0" w:firstRowFirstColumn="0" w:firstRowLastColumn="0" w:lastRowFirstColumn="0" w:lastRowLastColumn="0"/>
+            </w:pPr>
+            <w:proofErr w:type="gramStart"/>
+            <w:r>
+              <w:t>Varchar</w:t>
+            </w:r>
+            <w:r>
+              <w:t>(</w:t>
+            </w:r>
+            <w:proofErr w:type="gramEnd"/>
+            <w:r>
+              <w:t>20)</w:t>
+            </w:r>
+          </w:p>
+        </w:tc>
+      </w:tr>
+      <w:tr>
+        <w:tc>
+          <w:tcPr>
+            <w:cnfStyle w:val="001000000000" w:firstRow="0" w:lastRow="0" w:firstColumn="1" w:lastColumn="0" w:oddVBand="0" w:evenVBand="0" w:oddHBand="0" w:evenHBand="0" w:firstRowFirstColumn="0" w:firstRowLastColumn="0" w:lastRowFirstColumn="0" w:lastRowLastColumn="0"/>
+            <w:tcW w:w="3823" w:type="dxa"/>
+          </w:tcPr>
+          <w:p>
+            <w:pPr>
+              <w:rPr>
+                <w:b w:val="0"/>
+                <w:bCs w:val="0"/>
+              </w:rPr>
+            </w:pPr>
+            <w:r>
+              <w:rPr>
+                <w:b w:val="0"/>
+                <w:bCs w:val="0"/>
+              </w:rPr>
               <w:t>Valeur du paramètre de configuration</w:t>
             </w:r>
           </w:p>
@@ -3788,7 +3978,7 @@
           </w:tcPr>
           <w:p>
             <w:pPr>
-              <w:cnfStyle w:val="000000100000" w:firstRow="0" w:lastRow="0" w:firstColumn="0" w:lastColumn="0" w:oddVBand="0" w:evenVBand="0" w:oddHBand="1" w:evenHBand="0" w:firstRowFirstColumn="0" w:firstRowLastColumn="0" w:lastRowFirstColumn="0" w:lastRowLastColumn="0"/>
+              <w:cnfStyle w:val="000000000000" w:firstRow="0" w:lastRow="0" w:firstColumn="0" w:lastColumn="0" w:oddVBand="0" w:evenVBand="0" w:oddHBand="0" w:evenHBand="0" w:firstRowFirstColumn="0" w:firstRowLastColumn="0" w:lastRowFirstColumn="0" w:lastRowLastColumn="0"/>
             </w:pPr>
             <w:r>
               <w:t>Valeur</w:t>
@@ -3801,10 +3991,18 @@
           </w:tcPr>
           <w:p>
             <w:pPr>
-              <w:cnfStyle w:val="000000100000" w:firstRow="0" w:lastRow="0" w:firstColumn="0" w:lastColumn="0" w:oddVBand="0" w:evenVBand="0" w:oddHBand="1" w:evenHBand="0" w:firstRowFirstColumn="0" w:firstRowLastColumn="0" w:lastRowFirstColumn="0" w:lastRowLastColumn="0"/>
-            </w:pPr>
+              <w:cnfStyle w:val="000000000000" w:firstRow="0" w:lastRow="0" w:firstColumn="0" w:lastColumn="0" w:oddVBand="0" w:evenVBand="0" w:oddHBand="0" w:evenHBand="0" w:firstRowFirstColumn="0" w:firstRowLastColumn="0" w:lastRowFirstColumn="0" w:lastRowLastColumn="0"/>
+            </w:pPr>
+            <w:proofErr w:type="gramStart"/>
             <w:r>
               <w:t>Varchar</w:t>
+            </w:r>
+            <w:r>
+              <w:t>(</w:t>
+            </w:r>
+            <w:proofErr w:type="gramEnd"/>
+            <w:r>
+              <w:t>20)</w:t>
             </w:r>
           </w:p>
         </w:tc>
@@ -3827,23 +4025,61 @@
           <w:numId w:val="1"/>
         </w:numPr>
       </w:pPr>
-      <w:bookmarkStart w:id="4" w:name="_Toc3899630"/>
+      <w:bookmarkStart w:id="5" w:name="_Toc3899630"/>
       <w:r>
         <w:lastRenderedPageBreak/>
         <w:t>Diagramme de classe (UML)</w:t>
       </w:r>
-      <w:bookmarkEnd w:id="4"/>
+      <w:bookmarkEnd w:id="5"/>
     </w:p>
     <w:p>
-      <w:bookmarkStart w:id="5" w:name="_GoBack"/>
-      <w:bookmarkEnd w:id="5"/>
+      <w:r>
+        <w:rPr>
+          <w:noProof/>
+        </w:rPr>
+        <w:drawing>
+          <wp:inline distT="0" distB="0" distL="0" distR="0" wp14:anchorId="156FF7F3" wp14:editId="443B2CA4">
+            <wp:extent cx="6451025" cy="6343650"/>
+            <wp:effectExtent l="0" t="0" r="6985" b="0"/>
+            <wp:docPr id="1" name="Image 1"/>
+            <wp:cNvGraphicFramePr>
+              <a:graphicFrameLocks xmlns:a="http://schemas.openxmlformats.org/drawingml/2006/main" noChangeAspect="1"/>
+            </wp:cNvGraphicFramePr>
+            <a:graphic xmlns:a="http://schemas.openxmlformats.org/drawingml/2006/main">
+              <a:graphicData uri="http://schemas.openxmlformats.org/drawingml/2006/picture">
+                <pic:pic xmlns:pic="http://schemas.openxmlformats.org/drawingml/2006/picture">
+                  <pic:nvPicPr>
+                    <pic:cNvPr id="1" name=""/>
+                    <pic:cNvPicPr/>
+                  </pic:nvPicPr>
+                  <pic:blipFill>
+                    <a:blip r:embed="rId10"/>
+                    <a:stretch>
+                      <a:fillRect/>
+                    </a:stretch>
+                  </pic:blipFill>
+                  <pic:spPr>
+                    <a:xfrm>
+                      <a:off x="0" y="0"/>
+                      <a:ext cx="6457465" cy="6349983"/>
+                    </a:xfrm>
+                    <a:prstGeom prst="rect">
+                      <a:avLst/>
+                    </a:prstGeom>
+                  </pic:spPr>
+                </pic:pic>
+              </a:graphicData>
+            </a:graphic>
+          </wp:inline>
+        </w:drawing>
+      </w:r>
     </w:p>
     <w:p/>
     <w:p/>
     <w:p/>
     <w:sectPr>
-      <w:headerReference w:type="default" r:id="rId10"/>
-      <w:footerReference w:type="default" r:id="rId11"/>
+      <w:headerReference w:type="default" r:id="rId11"/>
+      <w:footerReference w:type="default" r:id="rId12"/>
       <w:pgSz w:w="11906" w:h="16838"/>
       <w:pgMar w:top="1417" w:right="1417" w:bottom="1417" w:left="1417" w:header="708" w:footer="708" w:gutter="0"/>
       <w:pgNumType w:start="0"/>
@@ -3923,7 +4159,7 @@
       <w:rPr>
         <w:noProof/>
       </w:rPr>
-      <w:t>3</w:t>
+      <w:t>5</w:t>
     </w:r>
     <w:r>
       <w:fldChar w:fldCharType="end"/>
@@ -4700,6 +4936,7 @@
   <w:style w:type="character" w:default="1" w:styleId="Policepardfaut">
     <w:name w:val="Default Paragraph Font"/>
     <w:uiPriority w:val="1"/>
+    <w:semiHidden/>
     <w:unhideWhenUsed/>
   </w:style>
   <w:style w:type="table" w:default="1" w:styleId="TableauNormal">
@@ -5305,6 +5542,82 @@
       </w:tcPr>
     </w:tblStylePr>
   </w:style>
+  <w:style w:type="table" w:styleId="TableauGrille4-Accentuation6">
+    <w:name w:val="Grid Table 4 Accent 6"/>
+    <w:basedOn w:val="TableauNormal"/>
+    <w:uiPriority w:val="49"/>
+    <w:rsid w:val="00ED5633"/>
+    <w:pPr>
+      <w:spacing w:after="0" w:line="240" w:lineRule="auto"/>
+    </w:pPr>
+    <w:tblPr>
+      <w:tblStyleRowBandSize w:val="1"/>
+      <w:tblStyleColBandSize w:val="1"/>
+      <w:tblBorders>
+        <w:top w:val="single" w:sz="4" w:space="0" w:color="A8D08D" w:themeColor="accent6" w:themeTint="99"/>
+        <w:left w:val="single" w:sz="4" w:space="0" w:color="A8D08D" w:themeColor="accent6" w:themeTint="99"/>
+        <w:bottom w:val="single" w:sz="4" w:space="0" w:color="A8D08D" w:themeColor="accent6" w:themeTint="99"/>
+        <w:right w:val="single" w:sz="4" w:space="0" w:color="A8D08D" w:themeColor="accent6" w:themeTint="99"/>
+        <w:insideH w:val="single" w:sz="4" w:space="0" w:color="A8D08D" w:themeColor="accent6" w:themeTint="99"/>
+        <w:insideV w:val="single" w:sz="4" w:space="0" w:color="A8D08D" w:themeColor="accent6" w:themeTint="99"/>
+      </w:tblBorders>
+    </w:tblPr>
+    <w:tblStylePr w:type="firstRow">
+      <w:rPr>
+        <w:b/>
+        <w:bCs/>
+        <w:color w:val="FFFFFF" w:themeColor="background1"/>
+      </w:rPr>
+      <w:tblPr/>
+      <w:tcPr>
+        <w:tcBorders>
+          <w:top w:val="single" w:sz="4" w:space="0" w:color="70AD47" w:themeColor="accent6"/>
+          <w:left w:val="single" w:sz="4" w:space="0" w:color="70AD47" w:themeColor="accent6"/>
+          <w:bottom w:val="single" w:sz="4" w:space="0" w:color="70AD47" w:themeColor="accent6"/>
+          <w:right w:val="single" w:sz="4" w:space="0" w:color="70AD47" w:themeColor="accent6"/>
+          <w:insideH w:val="nil"/>
+          <w:insideV w:val="nil"/>
+        </w:tcBorders>
+        <w:shd w:val="clear" w:color="auto" w:fill="70AD47" w:themeFill="accent6"/>
+      </w:tcPr>
+    </w:tblStylePr>
+    <w:tblStylePr w:type="lastRow">
+      <w:rPr>
+        <w:b/>
+        <w:bCs/>
+      </w:rPr>
+      <w:tblPr/>
+      <w:tcPr>
+        <w:tcBorders>
+          <w:top w:val="double" w:sz="4" w:space="0" w:color="70AD47" w:themeColor="accent6"/>
+        </w:tcBorders>
+      </w:tcPr>
+    </w:tblStylePr>
+    <w:tblStylePr w:type="firstCol">
+      <w:rPr>
+        <w:b/>
+        <w:bCs/>
+      </w:rPr>
+    </w:tblStylePr>
+    <w:tblStylePr w:type="lastCol">
+      <w:rPr>
+        <w:b/>
+        <w:bCs/>
+      </w:rPr>
+    </w:tblStylePr>
+    <w:tblStylePr w:type="band1Vert">
+      <w:tblPr/>
+      <w:tcPr>
+        <w:shd w:val="clear" w:color="auto" w:fill="E2EFD9" w:themeFill="accent6" w:themeFillTint="33"/>
+      </w:tcPr>
+    </w:tblStylePr>
+    <w:tblStylePr w:type="band1Horz">
+      <w:tblPr/>
+      <w:tcPr>
+        <w:shd w:val="clear" w:color="auto" w:fill="E2EFD9" w:themeFill="accent6" w:themeFillTint="33"/>
+      </w:tcPr>
+    </w:tblStylePr>
+  </w:style>
 </w:styles>
 </file>
 
@@ -5608,7 +5921,7 @@
 </file>
 
 <file path=customXml/itemProps1.xml><?xml version="1.0" encoding="utf-8"?>
-<ds:datastoreItem xmlns:ds="http://schemas.openxmlformats.org/officeDocument/2006/customXml" ds:itemID="{19A3529D-E669-4307-95D6-BBD68A90CA9C}">
+<ds:datastoreItem xmlns:ds="http://schemas.openxmlformats.org/officeDocument/2006/customXml" ds:itemID="{7E908E89-4815-4D13-8419-3D8CA1BBA7F3}">
   <ds:schemaRefs>
     <ds:schemaRef ds:uri="http://schemas.openxmlformats.org/officeDocument/2006/bibliography"/>
   </ds:schemaRefs>

</xml_diff>